<commit_message>
Update 2.2 docs (#433)
* Update 2.2 docs

* Remove eliminated C16
</commit_message>
<xml_diff>
--- a/docs/r2.2 Information.docx
+++ b/docs/r2.2 Information.docx
@@ -380,64 +380,14 @@
           <w:szCs w:val="20"/>
           <w:lang w:eastAsia="en-GB"/>
         </w:rPr>
-        <w:t>Since USB is now the preferred power and communication solution for the rosco_m68k, we do not supply as standard the various pin headers and jumpers required for the legacy connections. These continue to be functional and supported however and can be populated if you wish to use non-USB solutions for power and communication.</w:t>
-      </w:r>
-    </w:p>
-    <w:p>
-      <w:pPr>
-        <w:tabs>
-          <w:tab w:val="left" w:pos="1880"/>
-        </w:tabs>
-      </w:pPr>
-    </w:p>
-    <w:p>
-      <w:pPr>
-        <w:tabs>
-          <w:tab w:val="left" w:pos="1880"/>
-        </w:tabs>
-        <w:rPr>
-          <w:sz w:val="36"/>
-          <w:szCs w:val="36"/>
-        </w:rPr>
-      </w:pPr>
-      <w:r>
-        <w:rPr>
-          <w:sz w:val="36"/>
-          <w:szCs w:val="36"/>
-        </w:rPr>
-        <w:t>2</w:t>
-      </w:r>
-      <w:r>
-        <w:rPr>
-          <w:sz w:val="36"/>
-          <w:szCs w:val="36"/>
-        </w:rPr>
-        <w:t xml:space="preserve">. </w:t>
-      </w:r>
-      <w:r>
-        <w:rPr>
-          <w:sz w:val="36"/>
-          <w:szCs w:val="36"/>
-        </w:rPr>
-        <w:t>JP1/JP2 Jumper Setting</w:t>
-      </w:r>
-      <w:r>
-        <w:rPr>
-          <w:sz w:val="36"/>
-          <w:szCs w:val="36"/>
-        </w:rPr>
-        <w:t xml:space="preserve"> (Legacy connection)</w:t>
-      </w:r>
-    </w:p>
-    <w:p>
-      <w:pPr>
-        <w:tabs>
-          <w:tab w:val="left" w:pos="1880"/>
-        </w:tabs>
-      </w:pPr>
-    </w:p>
-    <w:p>
-      <w:pPr>
+        <w:t xml:space="preserve">Since USB is now the preferred power and communication solution for the rosco_m68k, we do not supply as standard the various pin headers and jumpers required for the legacy connections. </w:t>
+      </w:r>
+    </w:p>
+    <w:p>
+      <w:pPr>
+        <w:tabs>
+          <w:tab w:val="left" w:pos="1880"/>
+        </w:tabs>
         <w:rPr>
           <w:rFonts w:ascii="Arial" w:eastAsia="Times New Roman" w:hAnsi="Arial" w:cs="Arial"/>
           <w:b/>
@@ -448,7 +398,12 @@
           <w:lang w:eastAsia="en-GB"/>
         </w:rPr>
       </w:pPr>
-      <w:r>
+    </w:p>
+    <w:p>
+      <w:pPr>
+        <w:tabs>
+          <w:tab w:val="left" w:pos="1880"/>
+        </w:tabs>
         <w:rPr>
           <w:rFonts w:ascii="Arial" w:eastAsia="Times New Roman" w:hAnsi="Arial" w:cs="Arial"/>
           <w:b/>
@@ -458,8 +413,7 @@
           <w:szCs w:val="20"/>
           <w:lang w:eastAsia="en-GB"/>
         </w:rPr>
-        <w:t>JP1 &amp; JP2 are optional jumpers that allow the board to receive power via the FTDI module</w:t>
-      </w:r>
+      </w:pPr>
       <w:r>
         <w:rPr>
           <w:rFonts w:ascii="Arial" w:eastAsia="Times New Roman" w:hAnsi="Arial" w:cs="Arial"/>
@@ -470,7 +424,7 @@
           <w:szCs w:val="20"/>
           <w:lang w:eastAsia="en-GB"/>
         </w:rPr>
-        <w:t>.</w:t>
+        <w:t xml:space="preserve">Should </w:t>
       </w:r>
       <w:r>
         <w:rPr>
@@ -482,7 +436,7 @@
           <w:szCs w:val="20"/>
           <w:lang w:eastAsia="en-GB"/>
         </w:rPr>
-        <w:t xml:space="preserve"> Only one of these jumpers should be shorted at any given time, and it must only be shorted when the board is powered via the module. Connecting this jumper when external power is also connected, or shorting both jumpers at once, may damage your rosco_m68k, your FTDI module(s), power supply and any connected equipment.</w:t>
+        <w:t>you wish to use non-USB solutions for</w:t>
       </w:r>
       <w:r>
         <w:rPr>
@@ -494,193 +448,23 @@
           <w:szCs w:val="20"/>
           <w:lang w:eastAsia="en-GB"/>
         </w:rPr>
-        <w:t xml:space="preserve"> </w:t>
-      </w:r>
-    </w:p>
-    <w:p>
-      <w:pPr>
-        <w:rPr>
-          <w:rFonts w:ascii="Arial" w:eastAsia="Times New Roman" w:hAnsi="Arial" w:cs="Arial"/>
-          <w:color w:val="000000"/>
-          <w:sz w:val="20"/>
-          <w:szCs w:val="20"/>
-          <w:lang w:eastAsia="en-GB"/>
-        </w:rPr>
-      </w:pPr>
-    </w:p>
-    <w:p>
-      <w:pPr>
-        <w:tabs>
-          <w:tab w:val="left" w:pos="1880"/>
-        </w:tabs>
-      </w:pPr>
-      <w:r>
-        <w:t>Additionally, when powering the board via an FTDI module, you must ensure that the current requirements (No less than 500mA for the main board alone) are met. Where your computer or FTDI module are unable to supply the minimum current requirement, improper operation and (in rare cases) permanent damage may occur.</w:t>
-      </w:r>
-    </w:p>
-    <w:p>
-      <w:pPr>
-        <w:tabs>
-          <w:tab w:val="left" w:pos="1880"/>
-        </w:tabs>
-      </w:pPr>
-    </w:p>
-    <w:p>
-      <w:pPr>
-        <w:tabs>
-          <w:tab w:val="left" w:pos="1880"/>
-        </w:tabs>
-        <w:rPr>
-          <w:sz w:val="36"/>
-          <w:szCs w:val="36"/>
-        </w:rPr>
-      </w:pPr>
-      <w:r>
-        <w:rPr>
-          <w:sz w:val="36"/>
-          <w:szCs w:val="36"/>
-        </w:rPr>
-        <w:t>3</w:t>
-      </w:r>
-      <w:r>
-        <w:rPr>
-          <w:sz w:val="36"/>
-          <w:szCs w:val="36"/>
-        </w:rPr>
-        <w:t>. JP3 Jumper Setting</w:t>
-      </w:r>
-    </w:p>
-    <w:p>
-      <w:pPr>
-        <w:tabs>
-          <w:tab w:val="left" w:pos="1880"/>
-        </w:tabs>
-      </w:pPr>
-    </w:p>
-    <w:p>
-      <w:pPr>
-        <w:tabs>
-          <w:tab w:val="left" w:pos="1880"/>
-        </w:tabs>
-      </w:pPr>
-      <w:r>
-        <w:t>When shorted, JP3 is a hardware-enable for writing to the Flash ROMs. With this jumper shorted, special software (e.g., the firmware flash utility) will be able to write the ROMs and update your flash.</w:t>
-      </w:r>
-    </w:p>
-    <w:p>
-      <w:pPr>
-        <w:tabs>
-          <w:tab w:val="left" w:pos="1880"/>
-        </w:tabs>
-      </w:pPr>
-    </w:p>
-    <w:p>
-      <w:pPr>
-        <w:tabs>
-          <w:tab w:val="left" w:pos="1880"/>
-        </w:tabs>
-      </w:pPr>
-      <w:r>
-        <w:t>Although software write prevention measures are also in place to prevent accidental writes, leaving this jumper open may give additional peace of mind that writes cannot occur.</w:t>
-      </w:r>
-    </w:p>
-    <w:p>
-      <w:pPr>
-        <w:tabs>
-          <w:tab w:val="left" w:pos="1880"/>
-        </w:tabs>
-        <w:rPr>
-          <w:sz w:val="36"/>
-          <w:szCs w:val="36"/>
-        </w:rPr>
-      </w:pPr>
-      <w:r>
-        <w:rPr>
-          <w:sz w:val="36"/>
-          <w:szCs w:val="36"/>
-        </w:rPr>
-        <w:lastRenderedPageBreak/>
-        <w:t>4</w:t>
-      </w:r>
-      <w:r>
-        <w:rPr>
-          <w:sz w:val="36"/>
-          <w:szCs w:val="36"/>
-        </w:rPr>
-        <w:t>. JP4 Jumper Setting</w:t>
-      </w:r>
-    </w:p>
-    <w:p>
-      <w:pPr>
-        <w:tabs>
-          <w:tab w:val="left" w:pos="1880"/>
-        </w:tabs>
-      </w:pPr>
-    </w:p>
-    <w:p>
-      <w:pPr>
-        <w:tabs>
-          <w:tab w:val="left" w:pos="1880"/>
-        </w:tabs>
-      </w:pPr>
-      <w:r>
-        <w:t>When shorted, JP4 changes the behaviour of the mainboard with respect to expansion RAM space. This jumper is only needed where the board is to be used with a</w:t>
-      </w:r>
-      <w:r>
-        <w:t>n original</w:t>
-      </w:r>
-      <w:r>
-        <w:t xml:space="preserve"> rosco_m68k memory expansion board, and should be left open in all other configurations.</w:t>
-      </w:r>
-    </w:p>
-    <w:p>
-      <w:pPr>
-        <w:tabs>
-          <w:tab w:val="left" w:pos="1880"/>
-        </w:tabs>
-      </w:pPr>
-    </w:p>
-    <w:p>
-      <w:pPr>
-        <w:tabs>
-          <w:tab w:val="left" w:pos="1880"/>
-        </w:tabs>
-        <w:rPr>
-          <w:sz w:val="36"/>
-          <w:szCs w:val="36"/>
-        </w:rPr>
-      </w:pPr>
-      <w:r>
-        <w:rPr>
-          <w:sz w:val="36"/>
-          <w:szCs w:val="36"/>
-        </w:rPr>
-        <w:t>5</w:t>
-      </w:r>
-      <w:r>
-        <w:rPr>
-          <w:sz w:val="36"/>
-          <w:szCs w:val="36"/>
-        </w:rPr>
-        <w:t xml:space="preserve">. </w:t>
-      </w:r>
-      <w:r>
-        <w:rPr>
-          <w:sz w:val="36"/>
-          <w:szCs w:val="36"/>
-        </w:rPr>
-        <w:t>SD Card Connection</w:t>
-      </w:r>
-    </w:p>
-    <w:p>
-      <w:pPr>
-        <w:tabs>
-          <w:tab w:val="left" w:pos="1880"/>
-        </w:tabs>
-      </w:pPr>
-    </w:p>
-    <w:p>
-      <w:pPr>
+        <w:t xml:space="preserve"> communication you will need to populate these and make a small modification to the board – contact us on Discord or via email (</w:t>
+      </w:r>
+      <w:hyperlink r:id="rId10" w:history="1">
+        <w:r>
+          <w:rPr>
+            <w:rStyle w:val="Hyperlink"/>
+            <w:rFonts w:ascii="Arial" w:eastAsia="Times New Roman" w:hAnsi="Arial" w:cs="Arial"/>
+            <w:b/>
+            <w:bCs/>
+            <w:sz w:val="20"/>
+            <w:szCs w:val="20"/>
+            <w:lang w:eastAsia="en-GB"/>
+          </w:rPr>
+          <w:t>info@rosco-m68k.com</w:t>
+        </w:r>
+      </w:hyperlink>
+      <w:r>
         <w:rPr>
           <w:rFonts w:ascii="Arial" w:eastAsia="Times New Roman" w:hAnsi="Arial" w:cs="Arial"/>
           <w:b/>
@@ -690,8 +474,64 @@
           <w:szCs w:val="20"/>
           <w:lang w:eastAsia="en-GB"/>
         </w:rPr>
-      </w:pPr>
-      <w:r>
+        <w:t>) for details.</w:t>
+      </w:r>
+    </w:p>
+    <w:p>
+      <w:pPr>
+        <w:tabs>
+          <w:tab w:val="left" w:pos="1880"/>
+        </w:tabs>
+      </w:pPr>
+    </w:p>
+    <w:p>
+      <w:pPr>
+        <w:tabs>
+          <w:tab w:val="left" w:pos="1880"/>
+        </w:tabs>
+        <w:rPr>
+          <w:sz w:val="36"/>
+          <w:szCs w:val="36"/>
+        </w:rPr>
+      </w:pPr>
+      <w:r>
+        <w:rPr>
+          <w:sz w:val="36"/>
+          <w:szCs w:val="36"/>
+        </w:rPr>
+        <w:t>2</w:t>
+      </w:r>
+      <w:r>
+        <w:rPr>
+          <w:sz w:val="36"/>
+          <w:szCs w:val="36"/>
+        </w:rPr>
+        <w:t xml:space="preserve">. </w:t>
+      </w:r>
+      <w:r>
+        <w:rPr>
+          <w:sz w:val="36"/>
+          <w:szCs w:val="36"/>
+        </w:rPr>
+        <w:t>JP1/JP2 Jumper Setting</w:t>
+      </w:r>
+      <w:r>
+        <w:rPr>
+          <w:sz w:val="36"/>
+          <w:szCs w:val="36"/>
+        </w:rPr>
+        <w:t xml:space="preserve"> (Legacy connection)</w:t>
+      </w:r>
+    </w:p>
+    <w:p>
+      <w:pPr>
+        <w:tabs>
+          <w:tab w:val="left" w:pos="1880"/>
+        </w:tabs>
+      </w:pPr>
+    </w:p>
+    <w:p>
+      <w:pPr>
         <w:rPr>
           <w:rFonts w:ascii="Arial" w:eastAsia="Times New Roman" w:hAnsi="Arial" w:cs="Arial"/>
           <w:b/>
@@ -701,242 +541,496 @@
           <w:szCs w:val="20"/>
           <w:lang w:eastAsia="en-GB"/>
         </w:rPr>
-        <w:t>The SPI SD Card header provided on the board is 5V and will require an Arduino-compatible SD card adapter with level 5V&lt;-&gt;3V3 conversion in order to operate. These are commonly available, and the pinout of the connected is designed to match them.</w:t>
-      </w:r>
-    </w:p>
-    <w:p>
-      <w:pPr>
-        <w:rPr>
-          <w:rFonts w:ascii="Arial" w:eastAsia="Times New Roman" w:hAnsi="Arial" w:cs="Arial"/>
-          <w:color w:val="000000"/>
-          <w:sz w:val="20"/>
-          <w:szCs w:val="20"/>
-          <w:lang w:eastAsia="en-GB"/>
-        </w:rPr>
-      </w:pPr>
-    </w:p>
-    <w:p>
-      <w:pPr>
-        <w:tabs>
-          <w:tab w:val="left" w:pos="1880"/>
-        </w:tabs>
-      </w:pPr>
-      <w:r>
-        <w:t>Attempting to use an SD card without an adapter, or with and adapter that does not have built-in level conversion, is likely to damage or destroy your SD card (and in rare cases may also damage your main board and connected peripherals).</w:t>
-      </w:r>
-    </w:p>
-    <w:p>
-      <w:pPr>
-        <w:tabs>
-          <w:tab w:val="left" w:pos="1880"/>
-        </w:tabs>
-      </w:pPr>
-    </w:p>
-    <w:p>
-      <w:pPr>
-        <w:tabs>
-          <w:tab w:val="left" w:pos="1880"/>
-        </w:tabs>
-        <w:rPr>
-          <w:sz w:val="36"/>
-          <w:szCs w:val="36"/>
-        </w:rPr>
-      </w:pPr>
-      <w:r>
-        <w:rPr>
-          <w:sz w:val="36"/>
-          <w:szCs w:val="36"/>
-        </w:rPr>
-        <w:t>6. IC Sockets</w:t>
-      </w:r>
-    </w:p>
-    <w:p>
-      <w:pPr>
-        <w:tabs>
-          <w:tab w:val="left" w:pos="1880"/>
-        </w:tabs>
-      </w:pPr>
-    </w:p>
-    <w:p>
-      <w:pPr>
-        <w:tabs>
-          <w:tab w:val="left" w:pos="1880"/>
-        </w:tabs>
-      </w:pPr>
-      <w:r>
-        <w:t xml:space="preserve">As standard, sockets are provided for all reprogrammable logic and ROM chips, since it’s possible you’ll want to remove and replace these for reprogramming. We do not supply sockets for other ICs – however should you wish to socket them you will find appropriate sockets available </w:t>
-      </w:r>
-      <w:r>
-        <w:t xml:space="preserve">from </w:t>
-      </w:r>
-      <w:r>
-        <w:t>your electronic component distributor.</w:t>
-      </w:r>
-    </w:p>
-    <w:p>
-      <w:pPr>
-        <w:tabs>
-          <w:tab w:val="left" w:pos="1880"/>
-        </w:tabs>
-        <w:rPr>
-          <w:sz w:val="36"/>
-          <w:szCs w:val="36"/>
-        </w:rPr>
-      </w:pPr>
-    </w:p>
-    <w:p>
-      <w:pPr>
-        <w:tabs>
-          <w:tab w:val="left" w:pos="1880"/>
-        </w:tabs>
-        <w:rPr>
-          <w:sz w:val="36"/>
-          <w:szCs w:val="36"/>
-        </w:rPr>
-      </w:pPr>
-      <w:r>
-        <w:rPr>
-          <w:sz w:val="36"/>
-          <w:szCs w:val="36"/>
-        </w:rPr>
-        <w:t>7</w:t>
-      </w:r>
-      <w:r>
-        <w:rPr>
-          <w:sz w:val="36"/>
-          <w:szCs w:val="36"/>
-        </w:rPr>
-        <w:t>. Compliance Notice</w:t>
-      </w:r>
-      <w:r>
-        <w:rPr>
-          <w:sz w:val="36"/>
-          <w:szCs w:val="36"/>
-        </w:rPr>
-        <w:t>s</w:t>
-      </w:r>
-    </w:p>
-    <w:p>
-      <w:pPr>
-        <w:tabs>
-          <w:tab w:val="left" w:pos="1880"/>
-        </w:tabs>
-      </w:pPr>
-    </w:p>
-    <w:p>
-      <w:pPr>
-        <w:tabs>
-          <w:tab w:val="left" w:pos="1880"/>
-        </w:tabs>
-        <w:jc w:val="both"/>
-        <w:rPr>
+      </w:pPr>
+      <w:r>
+        <w:rPr>
+          <w:rFonts w:ascii="Arial" w:eastAsia="Times New Roman" w:hAnsi="Arial" w:cs="Arial"/>
           <w:b/>
           <w:bCs/>
-          <w:sz w:val="20"/>
-          <w:szCs w:val="20"/>
-        </w:rPr>
-      </w:pPr>
-      <w:r>
-        <w:rPr>
+          <w:color w:val="000000"/>
+          <w:sz w:val="20"/>
+          <w:szCs w:val="20"/>
+          <w:lang w:eastAsia="en-GB"/>
+        </w:rPr>
+        <w:t>JP1 &amp; JP2 are optional jumpers that allow the board to receive power via the FTDI module</w:t>
+      </w:r>
+      <w:r>
+        <w:rPr>
+          <w:rFonts w:ascii="Arial" w:eastAsia="Times New Roman" w:hAnsi="Arial" w:cs="Arial"/>
           <w:b/>
           <w:bCs/>
-          <w:sz w:val="20"/>
-          <w:szCs w:val="20"/>
-        </w:rPr>
-        <w:t>All information contained in the product documentation (herein and online) and any additional information and documentation (including this notice) is correct as far as possible at the time of writing. Errors &amp; omissions exempt.</w:t>
-      </w:r>
-    </w:p>
-    <w:p>
-      <w:pPr>
-        <w:tabs>
-          <w:tab w:val="left" w:pos="1880"/>
-        </w:tabs>
-        <w:jc w:val="both"/>
-        <w:rPr>
-          <w:sz w:val="20"/>
-          <w:szCs w:val="20"/>
-        </w:rPr>
-      </w:pPr>
-    </w:p>
-    <w:p>
-      <w:pPr>
-        <w:tabs>
-          <w:tab w:val="left" w:pos="1880"/>
-        </w:tabs>
-        <w:jc w:val="both"/>
-        <w:rPr>
-          <w:sz w:val="20"/>
-          <w:szCs w:val="20"/>
-        </w:rPr>
-      </w:pPr>
-      <w:r>
-        <w:rPr>
-          <w:sz w:val="20"/>
-          <w:szCs w:val="20"/>
-        </w:rPr>
-        <w:t>To achieve compliance with local regulations regarding electro-magnetic interference (both transmission and receipt) the product may need to be operated in a suitable grounded enclosure with appropriate application-specific shielding. The Really Old-School Company Limited neither specify not supply such enclosures and recommend that expert guidance be sought where an enclosure is to be used.</w:t>
-      </w:r>
-    </w:p>
-    <w:p>
-      <w:pPr>
-        <w:tabs>
-          <w:tab w:val="left" w:pos="1880"/>
-        </w:tabs>
-        <w:jc w:val="both"/>
-        <w:rPr>
-          <w:sz w:val="20"/>
-          <w:szCs w:val="20"/>
-        </w:rPr>
-      </w:pPr>
-    </w:p>
-    <w:p>
-      <w:pPr>
-        <w:tabs>
-          <w:tab w:val="left" w:pos="1880"/>
-        </w:tabs>
-        <w:jc w:val="both"/>
-        <w:rPr>
-          <w:sz w:val="20"/>
-          <w:szCs w:val="20"/>
-        </w:rPr>
-      </w:pPr>
-      <w:r>
-        <w:rPr>
-          <w:sz w:val="20"/>
-          <w:szCs w:val="20"/>
-        </w:rPr>
-        <w:t xml:space="preserve">The Really Old-School Company Limited does not authorize the use of any of its products in safety critical or life support applications where the failure or malfunction of the product can reasonably be expected to cause failure of the safety critical or life support system or to significantly affect its safety or effectiveness. This includes, but is not limited to, human life support, nuclear safety and control, air-traffic control, and vehicular control. </w:t>
-      </w:r>
-    </w:p>
-    <w:p>
-      <w:pPr>
-        <w:tabs>
-          <w:tab w:val="left" w:pos="1880"/>
-        </w:tabs>
-        <w:jc w:val="both"/>
-        <w:rPr>
-          <w:sz w:val="20"/>
-          <w:szCs w:val="20"/>
-        </w:rPr>
-      </w:pPr>
-    </w:p>
-    <w:p>
-      <w:pPr>
-        <w:tabs>
-          <w:tab w:val="left" w:pos="1880"/>
-        </w:tabs>
-        <w:jc w:val="both"/>
-        <w:rPr>
+          <w:color w:val="000000"/>
+          <w:sz w:val="20"/>
+          <w:szCs w:val="20"/>
+          <w:lang w:eastAsia="en-GB"/>
+        </w:rPr>
+        <w:t>.</w:t>
+      </w:r>
+      <w:r>
+        <w:rPr>
+          <w:rFonts w:ascii="Arial" w:eastAsia="Times New Roman" w:hAnsi="Arial" w:cs="Arial"/>
           <w:b/>
           <w:bCs/>
-          <w:sz w:val="20"/>
-          <w:szCs w:val="20"/>
-        </w:rPr>
-      </w:pPr>
-      <w:r>
-        <w:rPr>
+          <w:color w:val="000000"/>
+          <w:sz w:val="20"/>
+          <w:szCs w:val="20"/>
+          <w:lang w:eastAsia="en-GB"/>
+        </w:rPr>
+        <w:t xml:space="preserve"> Only one of these jumpers should be shorted at any given time, and it must only be shorted when the board is powered via the module. Connecting this jumper when external power is also connected, or shorting both jumpers at once, may damage your rosco_m68k, your FTDI module(s), power supply and any connected equipment.</w:t>
+      </w:r>
+      <w:r>
+        <w:rPr>
+          <w:rFonts w:ascii="Arial" w:eastAsia="Times New Roman" w:hAnsi="Arial" w:cs="Arial"/>
           <w:b/>
           <w:bCs/>
+          <w:color w:val="000000"/>
+          <w:sz w:val="20"/>
+          <w:szCs w:val="20"/>
+          <w:lang w:eastAsia="en-GB"/>
+        </w:rPr>
+        <w:t xml:space="preserve"> </w:t>
+      </w:r>
+    </w:p>
+    <w:p>
+      <w:pPr>
+        <w:rPr>
+          <w:rFonts w:ascii="Arial" w:eastAsia="Times New Roman" w:hAnsi="Arial" w:cs="Arial"/>
+          <w:color w:val="000000"/>
+          <w:sz w:val="20"/>
+          <w:szCs w:val="20"/>
+          <w:lang w:eastAsia="en-GB"/>
+        </w:rPr>
+      </w:pPr>
+    </w:p>
+    <w:p>
+      <w:pPr>
+        <w:tabs>
+          <w:tab w:val="left" w:pos="1880"/>
+        </w:tabs>
+      </w:pPr>
+      <w:r>
+        <w:t>Additionally, when powering the board via an FTDI module, you must ensure that the current requirements (No less than 500mA for the main board alone) are met. Where your computer or FTDI module are unable to supply the minimum current requirement, improper operation and (in rare cases) permanent damage may occur.</w:t>
+      </w:r>
+    </w:p>
+    <w:p>
+      <w:pPr>
+        <w:tabs>
+          <w:tab w:val="left" w:pos="1880"/>
+        </w:tabs>
+      </w:pPr>
+    </w:p>
+    <w:p>
+      <w:pPr>
+        <w:tabs>
+          <w:tab w:val="left" w:pos="1880"/>
+        </w:tabs>
+        <w:rPr>
+          <w:sz w:val="36"/>
+          <w:szCs w:val="36"/>
+        </w:rPr>
+      </w:pPr>
+      <w:r>
+        <w:rPr>
+          <w:sz w:val="36"/>
+          <w:szCs w:val="36"/>
+        </w:rPr>
+        <w:t>3</w:t>
+      </w:r>
+      <w:r>
+        <w:rPr>
+          <w:sz w:val="36"/>
+          <w:szCs w:val="36"/>
+        </w:rPr>
+        <w:t>. JP3 Jumper Setting</w:t>
+      </w:r>
+    </w:p>
+    <w:p>
+      <w:pPr>
+        <w:tabs>
+          <w:tab w:val="left" w:pos="1880"/>
+        </w:tabs>
+      </w:pPr>
+    </w:p>
+    <w:p>
+      <w:pPr>
+        <w:tabs>
+          <w:tab w:val="left" w:pos="1880"/>
+        </w:tabs>
+      </w:pPr>
+      <w:r>
+        <w:t>When shorted, JP3 is a hardware-enable for writing to the Flash ROMs. With this jumper shorted, special software (e.g., the firmware flash utility) will be able to write the ROMs and update your flash.</w:t>
+      </w:r>
+    </w:p>
+    <w:p>
+      <w:pPr>
+        <w:tabs>
+          <w:tab w:val="left" w:pos="1880"/>
+        </w:tabs>
+      </w:pPr>
+    </w:p>
+    <w:p>
+      <w:pPr>
+        <w:tabs>
+          <w:tab w:val="left" w:pos="1880"/>
+        </w:tabs>
+      </w:pPr>
+      <w:r>
+        <w:lastRenderedPageBreak/>
+        <w:t>Although software write prevention measures are also in place to prevent accidental writes, leaving this jumper open may give additional peace of mind that writes cannot occur.</w:t>
+      </w:r>
+    </w:p>
+    <w:p>
+      <w:pPr>
+        <w:tabs>
+          <w:tab w:val="left" w:pos="1880"/>
+        </w:tabs>
+        <w:rPr>
+          <w:sz w:val="36"/>
+          <w:szCs w:val="36"/>
+        </w:rPr>
+      </w:pPr>
+      <w:r>
+        <w:rPr>
+          <w:sz w:val="36"/>
+          <w:szCs w:val="36"/>
+        </w:rPr>
+        <w:t>4</w:t>
+      </w:r>
+      <w:r>
+        <w:rPr>
+          <w:sz w:val="36"/>
+          <w:szCs w:val="36"/>
+        </w:rPr>
+        <w:t>. JP4 Jumper Setting</w:t>
+      </w:r>
+    </w:p>
+    <w:p>
+      <w:pPr>
+        <w:tabs>
+          <w:tab w:val="left" w:pos="1880"/>
+        </w:tabs>
+      </w:pPr>
+    </w:p>
+    <w:p>
+      <w:pPr>
+        <w:tabs>
+          <w:tab w:val="left" w:pos="1880"/>
+        </w:tabs>
+      </w:pPr>
+      <w:r>
+        <w:t>When shorted, JP4 changes the behaviour of the mainboard with respect to expansion RAM space. This jumper is only needed where the board is to be used with a</w:t>
+      </w:r>
+      <w:r>
+        <w:t>n original</w:t>
+      </w:r>
+      <w:r>
+        <w:t xml:space="preserve"> rosco_m68k memory expansion board, and should be left open in all other configurations.</w:t>
+      </w:r>
+    </w:p>
+    <w:p>
+      <w:pPr>
+        <w:tabs>
+          <w:tab w:val="left" w:pos="1880"/>
+        </w:tabs>
+      </w:pPr>
+    </w:p>
+    <w:p>
+      <w:pPr>
+        <w:tabs>
+          <w:tab w:val="left" w:pos="1880"/>
+        </w:tabs>
+        <w:rPr>
+          <w:sz w:val="36"/>
+          <w:szCs w:val="36"/>
+        </w:rPr>
+      </w:pPr>
+      <w:r>
+        <w:rPr>
+          <w:sz w:val="36"/>
+          <w:szCs w:val="36"/>
+        </w:rPr>
+        <w:t>5</w:t>
+      </w:r>
+      <w:r>
+        <w:rPr>
+          <w:sz w:val="36"/>
+          <w:szCs w:val="36"/>
+        </w:rPr>
+        <w:t xml:space="preserve">. </w:t>
+      </w:r>
+      <w:r>
+        <w:rPr>
+          <w:sz w:val="36"/>
+          <w:szCs w:val="36"/>
+        </w:rPr>
+        <w:t>SD Card Connection</w:t>
+      </w:r>
+    </w:p>
+    <w:p>
+      <w:pPr>
+        <w:tabs>
+          <w:tab w:val="left" w:pos="1880"/>
+        </w:tabs>
+      </w:pPr>
+    </w:p>
+    <w:p>
+      <w:pPr>
+        <w:rPr>
+          <w:rFonts w:ascii="Arial" w:eastAsia="Times New Roman" w:hAnsi="Arial" w:cs="Arial"/>
+          <w:b/>
+          <w:bCs/>
+          <w:color w:val="000000"/>
+          <w:sz w:val="20"/>
+          <w:szCs w:val="20"/>
+          <w:lang w:eastAsia="en-GB"/>
+        </w:rPr>
+      </w:pPr>
+      <w:r>
+        <w:rPr>
+          <w:rFonts w:ascii="Arial" w:eastAsia="Times New Roman" w:hAnsi="Arial" w:cs="Arial"/>
+          <w:b/>
+          <w:bCs/>
+          <w:color w:val="000000"/>
+          <w:sz w:val="20"/>
+          <w:szCs w:val="20"/>
+          <w:lang w:eastAsia="en-GB"/>
+        </w:rPr>
+        <w:t>The SPI SD Card header provided on the board is 5V and will require an Arduino-compatible SD card adapter with level 5V&lt;-&gt;3V3 conversion in order to operate. These are commonly available, and the pinout of the connected is designed to match them.</w:t>
+      </w:r>
+    </w:p>
+    <w:p>
+      <w:pPr>
+        <w:rPr>
+          <w:rFonts w:ascii="Arial" w:eastAsia="Times New Roman" w:hAnsi="Arial" w:cs="Arial"/>
+          <w:color w:val="000000"/>
+          <w:sz w:val="20"/>
+          <w:szCs w:val="20"/>
+          <w:lang w:eastAsia="en-GB"/>
+        </w:rPr>
+      </w:pPr>
+    </w:p>
+    <w:p>
+      <w:pPr>
+        <w:tabs>
+          <w:tab w:val="left" w:pos="1880"/>
+        </w:tabs>
+      </w:pPr>
+      <w:r>
+        <w:t>Attempting to use an SD card without an adapter, or with and adapter that does not have built-in level conversion, is likely to damage or destroy your SD card (and in rare cases may also damage your main board and connected peripherals).</w:t>
+      </w:r>
+    </w:p>
+    <w:p>
+      <w:pPr>
+        <w:tabs>
+          <w:tab w:val="left" w:pos="1880"/>
+        </w:tabs>
+      </w:pPr>
+    </w:p>
+    <w:p>
+      <w:pPr>
+        <w:tabs>
+          <w:tab w:val="left" w:pos="1880"/>
+        </w:tabs>
+        <w:rPr>
+          <w:sz w:val="36"/>
+          <w:szCs w:val="36"/>
+        </w:rPr>
+      </w:pPr>
+      <w:r>
+        <w:rPr>
+          <w:sz w:val="36"/>
+          <w:szCs w:val="36"/>
+        </w:rPr>
+        <w:t>6. IC Sockets</w:t>
+      </w:r>
+    </w:p>
+    <w:p>
+      <w:pPr>
+        <w:tabs>
+          <w:tab w:val="left" w:pos="1880"/>
+        </w:tabs>
+      </w:pPr>
+    </w:p>
+    <w:p>
+      <w:pPr>
+        <w:tabs>
+          <w:tab w:val="left" w:pos="1880"/>
+        </w:tabs>
+      </w:pPr>
+      <w:r>
+        <w:t xml:space="preserve">As standard, sockets are provided for all reprogrammable logic and ROM chips, since it’s possible you’ll want to remove and replace these for reprogramming. We do not supply sockets for other ICs – however should you wish to socket them you will find appropriate sockets available </w:t>
+      </w:r>
+      <w:r>
+        <w:t xml:space="preserve">from </w:t>
+      </w:r>
+      <w:r>
+        <w:t>your electronic component distributor.</w:t>
+      </w:r>
+    </w:p>
+    <w:p>
+      <w:pPr>
+        <w:tabs>
+          <w:tab w:val="left" w:pos="1880"/>
+        </w:tabs>
+        <w:rPr>
+          <w:sz w:val="36"/>
+          <w:szCs w:val="36"/>
+        </w:rPr>
+      </w:pPr>
+    </w:p>
+    <w:p>
+      <w:pPr>
+        <w:tabs>
+          <w:tab w:val="left" w:pos="1880"/>
+        </w:tabs>
+        <w:rPr>
+          <w:sz w:val="36"/>
+          <w:szCs w:val="36"/>
+        </w:rPr>
+      </w:pPr>
+      <w:r>
+        <w:rPr>
+          <w:sz w:val="36"/>
+          <w:szCs w:val="36"/>
+        </w:rPr>
+        <w:t>7</w:t>
+      </w:r>
+      <w:r>
+        <w:rPr>
+          <w:sz w:val="36"/>
+          <w:szCs w:val="36"/>
+        </w:rPr>
+        <w:t>. Compliance Notice</w:t>
+      </w:r>
+      <w:r>
+        <w:rPr>
+          <w:sz w:val="36"/>
+          <w:szCs w:val="36"/>
+        </w:rPr>
+        <w:t>s</w:t>
+      </w:r>
+    </w:p>
+    <w:p>
+      <w:pPr>
+        <w:tabs>
+          <w:tab w:val="left" w:pos="1880"/>
+        </w:tabs>
+      </w:pPr>
+    </w:p>
+    <w:p>
+      <w:pPr>
+        <w:tabs>
+          <w:tab w:val="left" w:pos="1880"/>
+        </w:tabs>
+        <w:jc w:val="both"/>
+        <w:rPr>
+          <w:b/>
+          <w:bCs/>
+          <w:sz w:val="20"/>
+          <w:szCs w:val="20"/>
+        </w:rPr>
+      </w:pPr>
+      <w:r>
+        <w:rPr>
+          <w:b/>
+          <w:bCs/>
+          <w:sz w:val="20"/>
+          <w:szCs w:val="20"/>
+        </w:rPr>
+        <w:t>All information contained in the product documentation (herein and online) and any additional information and documentation (including this notice) is correct as far as possible at the time of writing. Errors &amp; omissions exempt.</w:t>
+      </w:r>
+    </w:p>
+    <w:p>
+      <w:pPr>
+        <w:tabs>
+          <w:tab w:val="left" w:pos="1880"/>
+        </w:tabs>
+        <w:jc w:val="both"/>
+        <w:rPr>
+          <w:sz w:val="20"/>
+          <w:szCs w:val="20"/>
+        </w:rPr>
+      </w:pPr>
+    </w:p>
+    <w:p>
+      <w:pPr>
+        <w:tabs>
+          <w:tab w:val="left" w:pos="1880"/>
+        </w:tabs>
+        <w:jc w:val="both"/>
+        <w:rPr>
+          <w:sz w:val="20"/>
+          <w:szCs w:val="20"/>
+        </w:rPr>
+      </w:pPr>
+      <w:r>
+        <w:rPr>
+          <w:sz w:val="20"/>
+          <w:szCs w:val="20"/>
+        </w:rPr>
+        <w:t>To achieve compliance with local regulations regarding electro-magnetic interference (both transmission and receipt) the product may need to be operated in a suitable grounded enclosure with appropriate application-specific shielding. The Really Old-School Company Limited neither specify not supply such enclosures and recommend that expert guidance be sought where an enclosure is to be used.</w:t>
+      </w:r>
+    </w:p>
+    <w:p>
+      <w:pPr>
+        <w:tabs>
+          <w:tab w:val="left" w:pos="1880"/>
+        </w:tabs>
+        <w:jc w:val="both"/>
+        <w:rPr>
+          <w:sz w:val="20"/>
+          <w:szCs w:val="20"/>
+        </w:rPr>
+      </w:pPr>
+    </w:p>
+    <w:p>
+      <w:pPr>
+        <w:tabs>
+          <w:tab w:val="left" w:pos="1880"/>
+        </w:tabs>
+        <w:jc w:val="both"/>
+        <w:rPr>
+          <w:sz w:val="20"/>
+          <w:szCs w:val="20"/>
+        </w:rPr>
+      </w:pPr>
+      <w:r>
+        <w:rPr>
+          <w:sz w:val="20"/>
+          <w:szCs w:val="20"/>
+        </w:rPr>
+        <w:t xml:space="preserve">The Really Old-School Company Limited does not authorize the use of any of its products in safety critical or life support applications where the failure or malfunction of the product can reasonably be expected to cause failure of the safety critical or life support system or to significantly affect its safety or effectiveness. This includes, but is not limited to, human life support, nuclear safety and control, air-traffic control, and vehicular control. </w:t>
+      </w:r>
+    </w:p>
+    <w:p>
+      <w:pPr>
+        <w:tabs>
+          <w:tab w:val="left" w:pos="1880"/>
+        </w:tabs>
+        <w:jc w:val="both"/>
+        <w:rPr>
+          <w:sz w:val="20"/>
+          <w:szCs w:val="20"/>
+        </w:rPr>
+      </w:pPr>
+    </w:p>
+    <w:p>
+      <w:pPr>
+        <w:tabs>
+          <w:tab w:val="left" w:pos="1880"/>
+        </w:tabs>
+        <w:jc w:val="both"/>
+        <w:rPr>
+          <w:b/>
+          <w:bCs/>
+          <w:sz w:val="20"/>
+          <w:szCs w:val="20"/>
+        </w:rPr>
+      </w:pPr>
+      <w:r>
+        <w:rPr>
+          <w:b/>
+          <w:bCs/>
           <w:sz w:val="20"/>
           <w:szCs w:val="20"/>
         </w:rPr>
@@ -1092,7 +1186,7 @@
       </w:r>
     </w:p>
     <w:sectPr>
-      <w:footerReference w:type="default" r:id="rId10"/>
+      <w:footerReference w:type="default" r:id="rId11"/>
       <w:pgSz w:w="11900" w:h="16840"/>
       <w:pgMar w:top="1440" w:right="1440" w:bottom="1440" w:left="1440" w:header="708" w:footer="708" w:gutter="0"/>
       <w:cols w:space="708"/>

</xml_diff>

<commit_message>
Docs sept2024 update (#444)
</commit_message>
<xml_diff>
--- a/docs/r2.2 Information.docx
+++ b/docs/r2.2 Information.docx
@@ -1,6 +1,6 @@
 
 <file path=word/document.xml><?xml version="1.0" encoding="utf-8"?>
-<w:document xmlns:wpc="http://schemas.microsoft.com/office/word/2010/wordprocessingCanvas" xmlns:cx="http://schemas.microsoft.com/office/drawing/2014/chartex" xmlns:cx1="http://schemas.microsoft.com/office/drawing/2015/9/8/chartex" xmlns:cx2="http://schemas.microsoft.com/office/drawing/2015/10/21/chartex" xmlns:cx3="http://schemas.microsoft.com/office/drawing/2016/5/9/chartex" xmlns:cx4="http://schemas.microsoft.com/office/drawing/2016/5/10/chartex" xmlns:cx5="http://schemas.microsoft.com/office/drawing/2016/5/11/chartex" xmlns:cx6="http://schemas.microsoft.com/office/drawing/2016/5/12/chartex" xmlns:cx7="http://schemas.microsoft.com/office/drawing/2016/5/13/chartex" xmlns:cx8="http://schemas.microsoft.com/office/drawing/2016/5/14/chartex" xmlns:mc="http://schemas.openxmlformats.org/markup-compatibility/2006" xmlns:aink="http://schemas.microsoft.com/office/drawing/2016/ink" xmlns:am3d="http://schemas.microsoft.com/office/drawing/2017/model3d" xmlns:o="urn:schemas-microsoft-com:office:office" xmlns:oel="http://schemas.microsoft.com/office/2019/extlst" xmlns:r="http://schemas.openxmlformats.org/officeDocument/2006/relationships" xmlns:m="http://schemas.openxmlformats.org/officeDocument/2006/math" xmlns:v="urn:schemas-microsoft-com:vml" xmlns:wp14="http://schemas.microsoft.com/office/word/2010/wordprocessingDrawing" xmlns:wp="http://schemas.openxmlformats.org/drawingml/2006/wordprocessingDrawing" xmlns:w10="urn:schemas-microsoft-com:office:word" xmlns:w="http://schemas.openxmlformats.org/wordprocessingml/2006/main" xmlns:w14="http://schemas.microsoft.com/office/word/2010/wordml" xmlns:w15="http://schemas.microsoft.com/office/word/2012/wordml" xmlns:w16cex="http://schemas.microsoft.com/office/word/2018/wordml/cex" xmlns:w16cid="http://schemas.microsoft.com/office/word/2016/wordml/cid" xmlns:w16="http://schemas.microsoft.com/office/word/2018/wordml" xmlns:w16sdtdh="http://schemas.microsoft.com/office/word/2020/wordml/sdtdatahash" xmlns:w16se="http://schemas.microsoft.com/office/word/2015/wordml/symex" xmlns:wpg="http://schemas.microsoft.com/office/word/2010/wordprocessingGroup" xmlns:wpi="http://schemas.microsoft.com/office/word/2010/wordprocessingInk" xmlns:wne="http://schemas.microsoft.com/office/word/2006/wordml" xmlns:wps="http://schemas.microsoft.com/office/word/2010/wordprocessingShape" mc:Ignorable="w14 w15 w16se w16cid w16 w16cex w16sdtdh wp14">
+<w:document xmlns:wpc="http://schemas.microsoft.com/office/word/2010/wordprocessingCanvas" xmlns:cx="http://schemas.microsoft.com/office/drawing/2014/chartex" xmlns:cx1="http://schemas.microsoft.com/office/drawing/2015/9/8/chartex" xmlns:cx2="http://schemas.microsoft.com/office/drawing/2015/10/21/chartex" xmlns:cx3="http://schemas.microsoft.com/office/drawing/2016/5/9/chartex" xmlns:cx4="http://schemas.microsoft.com/office/drawing/2016/5/10/chartex" xmlns:cx5="http://schemas.microsoft.com/office/drawing/2016/5/11/chartex" xmlns:cx6="http://schemas.microsoft.com/office/drawing/2016/5/12/chartex" xmlns:cx7="http://schemas.microsoft.com/office/drawing/2016/5/13/chartex" xmlns:cx8="http://schemas.microsoft.com/office/drawing/2016/5/14/chartex" xmlns:mc="http://schemas.openxmlformats.org/markup-compatibility/2006" xmlns:aink="http://schemas.microsoft.com/office/drawing/2016/ink" xmlns:am3d="http://schemas.microsoft.com/office/drawing/2017/model3d" xmlns:o="urn:schemas-microsoft-com:office:office" xmlns:oel="http://schemas.microsoft.com/office/2019/extlst" xmlns:r="http://schemas.openxmlformats.org/officeDocument/2006/relationships" xmlns:m="http://schemas.openxmlformats.org/officeDocument/2006/math" xmlns:v="urn:schemas-microsoft-com:vml" xmlns:wp14="http://schemas.microsoft.com/office/word/2010/wordprocessingDrawing" xmlns:wp="http://schemas.openxmlformats.org/drawingml/2006/wordprocessingDrawing" xmlns:w10="urn:schemas-microsoft-com:office:word" xmlns:w="http://schemas.openxmlformats.org/wordprocessingml/2006/main" xmlns:w14="http://schemas.microsoft.com/office/word/2010/wordml" xmlns:w15="http://schemas.microsoft.com/office/word/2012/wordml" xmlns:w16cex="http://schemas.microsoft.com/office/word/2018/wordml/cex" xmlns:w16cid="http://schemas.microsoft.com/office/word/2016/wordml/cid" xmlns:w16="http://schemas.microsoft.com/office/word/2018/wordml" xmlns:w16du="http://schemas.microsoft.com/office/word/2023/wordml/word16du" xmlns:w16sdtdh="http://schemas.microsoft.com/office/word/2020/wordml/sdtdatahash" xmlns:w16se="http://schemas.microsoft.com/office/word/2015/wordml/symex" xmlns:wpg="http://schemas.microsoft.com/office/word/2010/wordprocessingGroup" xmlns:wpi="http://schemas.microsoft.com/office/word/2010/wordprocessingInk" xmlns:wne="http://schemas.microsoft.com/office/word/2006/wordml" xmlns:wps="http://schemas.microsoft.com/office/word/2010/wordprocessingShape" mc:Ignorable="w14 w15 w16se w16cid w16 w16cex w16sdtdh w16du wp14">
   <w:body>
     <w:tbl>
       <w:tblPr>
@@ -405,6 +405,228 @@
           <w:tab w:val="left" w:pos="1880"/>
         </w:tabs>
         <w:rPr>
+          <w:sz w:val="36"/>
+          <w:szCs w:val="36"/>
+        </w:rPr>
+      </w:pPr>
+      <w:r>
+        <w:rPr>
+          <w:sz w:val="36"/>
+          <w:szCs w:val="36"/>
+        </w:rPr>
+        <w:t>2. 8 and 16-pin Sockets</w:t>
+      </w:r>
+    </w:p>
+    <w:p>
+      <w:pPr>
+        <w:tabs>
+          <w:tab w:val="left" w:pos="1880"/>
+        </w:tabs>
+      </w:pPr>
+    </w:p>
+    <w:p>
+      <w:pPr>
+        <w:tabs>
+          <w:tab w:val="left" w:pos="1880"/>
+        </w:tabs>
+      </w:pPr>
+      <w:r>
+        <w:t>We do not supply sockets for the 555 timer or the 74HCT148 interrupt encoder – the intention is that these commodity ICs be soldered directly to the board – once fitted they will not need to be removed.</w:t>
+      </w:r>
+    </w:p>
+    <w:p>
+      <w:pPr>
+        <w:tabs>
+          <w:tab w:val="left" w:pos="1880"/>
+        </w:tabs>
+      </w:pPr>
+    </w:p>
+    <w:p>
+      <w:pPr>
+        <w:tabs>
+          <w:tab w:val="left" w:pos="1880"/>
+        </w:tabs>
+        <w:rPr>
+          <w:sz w:val="36"/>
+          <w:szCs w:val="36"/>
+        </w:rPr>
+      </w:pPr>
+      <w:r>
+        <w:rPr>
+          <w:sz w:val="36"/>
+          <w:szCs w:val="36"/>
+        </w:rPr>
+        <w:t>3</w:t>
+      </w:r>
+      <w:r>
+        <w:rPr>
+          <w:sz w:val="36"/>
+          <w:szCs w:val="36"/>
+        </w:rPr>
+        <w:t>. CPU Socket</w:t>
+      </w:r>
+    </w:p>
+    <w:p>
+      <w:pPr>
+        <w:tabs>
+          <w:tab w:val="left" w:pos="1880"/>
+        </w:tabs>
+      </w:pPr>
+    </w:p>
+    <w:p>
+      <w:pPr>
+        <w:tabs>
+          <w:tab w:val="left" w:pos="1880"/>
+        </w:tabs>
+      </w:pPr>
+      <w:r>
+        <w:t>Instead of a single 2x32 pin socket for the CPU, your kit contains 2x 32 pin SIP sockets, which are used to create a socket for your CPU.</w:t>
+      </w:r>
+    </w:p>
+    <w:p>
+      <w:pPr>
+        <w:tabs>
+          <w:tab w:val="left" w:pos="1880"/>
+        </w:tabs>
+      </w:pPr>
+    </w:p>
+    <w:p>
+      <w:pPr>
+        <w:tabs>
+          <w:tab w:val="left" w:pos="1880"/>
+        </w:tabs>
+      </w:pPr>
+      <w:r>
+        <w:t xml:space="preserve">To ensure alignment when fitting these, we recommend they are first fitted to the CPU, and them mounted into the board (you will need to bend the pins slightly). </w:t>
+      </w:r>
+    </w:p>
+    <w:p>
+      <w:pPr>
+        <w:tabs>
+          <w:tab w:val="left" w:pos="1880"/>
+        </w:tabs>
+      </w:pPr>
+    </w:p>
+    <w:p>
+      <w:pPr>
+        <w:tabs>
+          <w:tab w:val="left" w:pos="1880"/>
+        </w:tabs>
+      </w:pPr>
+      <w:r>
+        <w:t>Once fitted, you can lightly solder three pins on each side (one at either end and one in the middle) before removing the CPU and completing the soldering of the sockets.</w:t>
+      </w:r>
+    </w:p>
+    <w:p>
+      <w:r>
+        <w:br w:type="page"/>
+      </w:r>
+    </w:p>
+    <w:p>
+      <w:pPr>
+        <w:tabs>
+          <w:tab w:val="left" w:pos="1880"/>
+        </w:tabs>
+        <w:jc w:val="center"/>
+      </w:pPr>
+      <w:r>
+        <w:rPr>
+          <w:noProof/>
+        </w:rPr>
+        <w:lastRenderedPageBreak/>
+        <w:drawing>
+          <wp:inline distT="0" distB="0" distL="0" distR="0" wp14:anchorId="4228E6BE" wp14:editId="59695F62">
+            <wp:extent cx="3858895" cy="8864600"/>
+            <wp:effectExtent l="0" t="0" r="0" b="0"/>
+            <wp:docPr id="2004641607" name="Graphic 1"/>
+            <wp:cNvGraphicFramePr>
+              <a:graphicFrameLocks xmlns:a="http://schemas.openxmlformats.org/drawingml/2006/main" noChangeAspect="1"/>
+            </wp:cNvGraphicFramePr>
+            <a:graphic xmlns:a="http://schemas.openxmlformats.org/drawingml/2006/main">
+              <a:graphicData uri="http://schemas.openxmlformats.org/drawingml/2006/picture">
+                <pic:pic xmlns:pic="http://schemas.openxmlformats.org/drawingml/2006/picture">
+                  <pic:nvPicPr>
+                    <pic:cNvPr id="2004641607" name="Graphic 2004641607"/>
+                    <pic:cNvPicPr/>
+                  </pic:nvPicPr>
+                  <pic:blipFill>
+                    <a:blip r:embed="rId10">
+                      <a:extLst>
+                        <a:ext uri="{96DAC541-7B7A-43D3-8B79-37D633B846F1}">
+                          <asvg:svgBlip xmlns:asvg="http://schemas.microsoft.com/office/drawing/2016/SVG/main" r:embed="rId11"/>
+                        </a:ext>
+                      </a:extLst>
+                    </a:blip>
+                    <a:stretch>
+                      <a:fillRect/>
+                    </a:stretch>
+                  </pic:blipFill>
+                  <pic:spPr>
+                    <a:xfrm>
+                      <a:off x="0" y="0"/>
+                      <a:ext cx="3858895" cy="8864600"/>
+                    </a:xfrm>
+                    <a:prstGeom prst="rect">
+                      <a:avLst/>
+                    </a:prstGeom>
+                  </pic:spPr>
+                </pic:pic>
+              </a:graphicData>
+            </a:graphic>
+          </wp:inline>
+        </w:drawing>
+      </w:r>
+    </w:p>
+    <w:p>
+      <w:pPr>
+        <w:tabs>
+          <w:tab w:val="left" w:pos="1880"/>
+        </w:tabs>
+        <w:rPr>
+          <w:sz w:val="36"/>
+          <w:szCs w:val="36"/>
+        </w:rPr>
+      </w:pPr>
+      <w:r>
+        <w:rPr>
+          <w:sz w:val="36"/>
+          <w:szCs w:val="36"/>
+        </w:rPr>
+        <w:lastRenderedPageBreak/>
+        <w:t>4</w:t>
+      </w:r>
+      <w:r>
+        <w:rPr>
+          <w:sz w:val="36"/>
+          <w:szCs w:val="36"/>
+        </w:rPr>
+        <w:t xml:space="preserve">. </w:t>
+      </w:r>
+      <w:r>
+        <w:rPr>
+          <w:sz w:val="36"/>
+          <w:szCs w:val="36"/>
+        </w:rPr>
+        <w:t>JP1/JP2 Jumper Setting</w:t>
+      </w:r>
+      <w:r>
+        <w:rPr>
+          <w:sz w:val="36"/>
+          <w:szCs w:val="36"/>
+        </w:rPr>
+        <w:t xml:space="preserve"> (Legacy connection)</w:t>
+      </w:r>
+    </w:p>
+    <w:p>
+      <w:pPr>
+        <w:tabs>
+          <w:tab w:val="left" w:pos="1880"/>
+        </w:tabs>
+      </w:pPr>
+    </w:p>
+    <w:p>
+      <w:pPr>
+        <w:rPr>
           <w:rFonts w:ascii="Arial" w:eastAsia="Times New Roman" w:hAnsi="Arial" w:cs="Arial"/>
           <w:b/>
           <w:bCs/>
@@ -424,7 +646,7 @@
           <w:szCs w:val="20"/>
           <w:lang w:eastAsia="en-GB"/>
         </w:rPr>
-        <w:t xml:space="preserve">Should </w:t>
+        <w:t>JP1 &amp; JP2 are optional jumpers that allow the board to receive power via the FTDI module</w:t>
       </w:r>
       <w:r>
         <w:rPr>
@@ -436,7 +658,7 @@
           <w:szCs w:val="20"/>
           <w:lang w:eastAsia="en-GB"/>
         </w:rPr>
-        <w:t>you wish to use non-USB solutions for</w:t>
+        <w:t>.</w:t>
       </w:r>
       <w:r>
         <w:rPr>
@@ -448,22 +670,8 @@
           <w:szCs w:val="20"/>
           <w:lang w:eastAsia="en-GB"/>
         </w:rPr>
-        <w:t xml:space="preserve"> communication you will need to populate these and make a small modification to the board – contact us on Discord or via email (</w:t>
-      </w:r>
-      <w:hyperlink r:id="rId10" w:history="1">
-        <w:r>
-          <w:rPr>
-            <w:rStyle w:val="Hyperlink"/>
-            <w:rFonts w:ascii="Arial" w:eastAsia="Times New Roman" w:hAnsi="Arial" w:cs="Arial"/>
-            <w:b/>
-            <w:bCs/>
-            <w:sz w:val="20"/>
-            <w:szCs w:val="20"/>
-            <w:lang w:eastAsia="en-GB"/>
-          </w:rPr>
-          <w:t>info@rosco-m68k.com</w:t>
-        </w:r>
-      </w:hyperlink>
+        <w:t xml:space="preserve"> Only one of these jumpers should be shorted at any given time, and it must only be shorted when the board is powered via the module. Connecting this jumper when external power is also connected, or shorting both jumpers at once, may damage your rosco_m68k, your FTDI module(s), power supply and any connected equipment.</w:t>
+      </w:r>
       <w:r>
         <w:rPr>
           <w:rFonts w:ascii="Arial" w:eastAsia="Times New Roman" w:hAnsi="Arial" w:cs="Arial"/>
@@ -474,32 +682,174 @@
           <w:szCs w:val="20"/>
           <w:lang w:eastAsia="en-GB"/>
         </w:rPr>
-        <w:t>) for details.</w:t>
-      </w:r>
-    </w:p>
-    <w:p>
-      <w:pPr>
-        <w:tabs>
-          <w:tab w:val="left" w:pos="1880"/>
-        </w:tabs>
-      </w:pPr>
-    </w:p>
-    <w:p>
-      <w:pPr>
-        <w:tabs>
-          <w:tab w:val="left" w:pos="1880"/>
-        </w:tabs>
-        <w:rPr>
-          <w:sz w:val="36"/>
-          <w:szCs w:val="36"/>
-        </w:rPr>
-      </w:pPr>
-      <w:r>
-        <w:rPr>
-          <w:sz w:val="36"/>
-          <w:szCs w:val="36"/>
-        </w:rPr>
-        <w:t>2</w:t>
+        <w:t xml:space="preserve"> </w:t>
+      </w:r>
+    </w:p>
+    <w:p>
+      <w:pPr>
+        <w:rPr>
+          <w:rFonts w:ascii="Arial" w:eastAsia="Times New Roman" w:hAnsi="Arial" w:cs="Arial"/>
+          <w:color w:val="000000"/>
+          <w:sz w:val="20"/>
+          <w:szCs w:val="20"/>
+          <w:lang w:eastAsia="en-GB"/>
+        </w:rPr>
+      </w:pPr>
+    </w:p>
+    <w:p>
+      <w:pPr>
+        <w:tabs>
+          <w:tab w:val="left" w:pos="1880"/>
+        </w:tabs>
+      </w:pPr>
+      <w:r>
+        <w:t>Additionally, when powering the board via an FTDI module, you must ensure that the current requirements (No less than 500mA for the main board alone) are met. Where your computer or FTDI module are unable to supply the minimum current requirement, improper operation and (in rare cases) permanent damage may occur.</w:t>
+      </w:r>
+    </w:p>
+    <w:p>
+      <w:pPr>
+        <w:tabs>
+          <w:tab w:val="left" w:pos="1880"/>
+        </w:tabs>
+      </w:pPr>
+    </w:p>
+    <w:p>
+      <w:pPr>
+        <w:tabs>
+          <w:tab w:val="left" w:pos="1880"/>
+        </w:tabs>
+        <w:rPr>
+          <w:sz w:val="36"/>
+          <w:szCs w:val="36"/>
+        </w:rPr>
+      </w:pPr>
+      <w:r>
+        <w:rPr>
+          <w:sz w:val="36"/>
+          <w:szCs w:val="36"/>
+        </w:rPr>
+        <w:t>5</w:t>
+      </w:r>
+      <w:r>
+        <w:rPr>
+          <w:sz w:val="36"/>
+          <w:szCs w:val="36"/>
+        </w:rPr>
+        <w:t>. JP3 Jumper Setting</w:t>
+      </w:r>
+    </w:p>
+    <w:p>
+      <w:pPr>
+        <w:tabs>
+          <w:tab w:val="left" w:pos="1880"/>
+        </w:tabs>
+      </w:pPr>
+    </w:p>
+    <w:p>
+      <w:pPr>
+        <w:tabs>
+          <w:tab w:val="left" w:pos="1880"/>
+        </w:tabs>
+      </w:pPr>
+      <w:r>
+        <w:t>When shorted, JP3 is a hardware-enable for writing to the Flash ROMs. With this jumper shorted, special software (e.g., the firmware flash utility) will be able to write the ROMs and update your flash.</w:t>
+      </w:r>
+    </w:p>
+    <w:p>
+      <w:pPr>
+        <w:tabs>
+          <w:tab w:val="left" w:pos="1880"/>
+        </w:tabs>
+      </w:pPr>
+    </w:p>
+    <w:p>
+      <w:pPr>
+        <w:tabs>
+          <w:tab w:val="left" w:pos="1880"/>
+        </w:tabs>
+      </w:pPr>
+      <w:r>
+        <w:t>Although software write prevention measures are also in place to prevent accidental writes, leaving this jumper open may give additional peace of mind that writes cannot occur.</w:t>
+      </w:r>
+    </w:p>
+    <w:p>
+      <w:pPr>
+        <w:tabs>
+          <w:tab w:val="left" w:pos="1880"/>
+        </w:tabs>
+      </w:pPr>
+    </w:p>
+    <w:p>
+      <w:pPr>
+        <w:tabs>
+          <w:tab w:val="left" w:pos="1880"/>
+        </w:tabs>
+        <w:rPr>
+          <w:sz w:val="36"/>
+          <w:szCs w:val="36"/>
+        </w:rPr>
+      </w:pPr>
+      <w:r>
+        <w:rPr>
+          <w:sz w:val="36"/>
+          <w:szCs w:val="36"/>
+        </w:rPr>
+        <w:t>6</w:t>
+      </w:r>
+      <w:r>
+        <w:rPr>
+          <w:sz w:val="36"/>
+          <w:szCs w:val="36"/>
+        </w:rPr>
+        <w:t>. JP4 Jumper Setting</w:t>
+      </w:r>
+    </w:p>
+    <w:p>
+      <w:pPr>
+        <w:tabs>
+          <w:tab w:val="left" w:pos="1880"/>
+        </w:tabs>
+      </w:pPr>
+    </w:p>
+    <w:p>
+      <w:pPr>
+        <w:tabs>
+          <w:tab w:val="left" w:pos="1880"/>
+        </w:tabs>
+      </w:pPr>
+      <w:r>
+        <w:t>When shorted, JP4 changes the behaviour of the mainboard with respect to expansion RAM space. This jumper is only needed where the board is to be used with a</w:t>
+      </w:r>
+      <w:r>
+        <w:t>n original</w:t>
+      </w:r>
+      <w:r>
+        <w:t xml:space="preserve"> rosco_m68k memory expansion board, and should be left open in all other configurations.</w:t>
+      </w:r>
+    </w:p>
+    <w:p>
+      <w:pPr>
+        <w:tabs>
+          <w:tab w:val="left" w:pos="1880"/>
+        </w:tabs>
+      </w:pPr>
+    </w:p>
+    <w:p>
+      <w:pPr>
+        <w:tabs>
+          <w:tab w:val="left" w:pos="1880"/>
+        </w:tabs>
+        <w:rPr>
+          <w:sz w:val="36"/>
+          <w:szCs w:val="36"/>
+        </w:rPr>
+      </w:pPr>
+      <w:r>
+        <w:rPr>
+          <w:sz w:val="36"/>
+          <w:szCs w:val="36"/>
+        </w:rPr>
+        <w:t>7</w:t>
       </w:r>
       <w:r>
         <w:rPr>
@@ -513,14 +863,190 @@
           <w:sz w:val="36"/>
           <w:szCs w:val="36"/>
         </w:rPr>
-        <w:t>JP1/JP2 Jumper Setting</w:t>
-      </w:r>
-      <w:r>
-        <w:rPr>
-          <w:sz w:val="36"/>
-          <w:szCs w:val="36"/>
-        </w:rPr>
-        <w:t xml:space="preserve"> (Legacy connection)</w:t>
+        <w:t>JP5 – JP8 Setting</w:t>
+      </w:r>
+    </w:p>
+    <w:p>
+      <w:pPr>
+        <w:tabs>
+          <w:tab w:val="left" w:pos="1880"/>
+        </w:tabs>
+      </w:pPr>
+    </w:p>
+    <w:p>
+      <w:pPr>
+        <w:tabs>
+          <w:tab w:val="left" w:pos="1880"/>
+        </w:tabs>
+        <w:rPr>
+          <w:b/>
+          <w:bCs/>
+        </w:rPr>
+      </w:pPr>
+      <w:r>
+        <w:rPr>
+          <w:b/>
+          <w:bCs/>
+        </w:rPr>
+        <w:t>These jumpers allow the UART pin headers to be used, instead of the USB connection.</w:t>
+      </w:r>
+    </w:p>
+    <w:p>
+      <w:pPr>
+        <w:tabs>
+          <w:tab w:val="left" w:pos="1880"/>
+        </w:tabs>
+        <w:rPr>
+          <w:b/>
+          <w:bCs/>
+        </w:rPr>
+      </w:pPr>
+    </w:p>
+    <w:p>
+      <w:pPr>
+        <w:tabs>
+          <w:tab w:val="left" w:pos="1880"/>
+        </w:tabs>
+      </w:pPr>
+      <w:r>
+        <w:t>Cutting JP5 and JP6 will disable USB connection on UART A. This is an advanced configuration and should not be needed by most users.</w:t>
+      </w:r>
+    </w:p>
+    <w:p>
+      <w:pPr>
+        <w:tabs>
+          <w:tab w:val="left" w:pos="1880"/>
+        </w:tabs>
+      </w:pPr>
+    </w:p>
+    <w:p>
+      <w:pPr>
+        <w:tabs>
+          <w:tab w:val="left" w:pos="1880"/>
+        </w:tabs>
+        <w:rPr>
+          <w:b/>
+          <w:bCs/>
+        </w:rPr>
+      </w:pPr>
+      <w:r>
+        <w:t xml:space="preserve">Cutting JP6 and JP7 will disable USB connection on UART B. </w:t>
+      </w:r>
+      <w:r>
+        <w:rPr>
+          <w:b/>
+          <w:bCs/>
+        </w:rPr>
+        <w:t>This will be required if you are using e.g. the rosco_m68k® Keyboard with your main board.</w:t>
+      </w:r>
+    </w:p>
+    <w:p>
+      <w:pPr>
+        <w:tabs>
+          <w:tab w:val="left" w:pos="1880"/>
+        </w:tabs>
+      </w:pPr>
+    </w:p>
+    <w:p>
+      <w:pPr>
+        <w:tabs>
+          <w:tab w:val="left" w:pos="1880"/>
+        </w:tabs>
+      </w:pPr>
+      <w:r>
+        <w:t xml:space="preserve">The jumpers have a small track between the two pads by default – to disable USB you need to use a craft knife or </w:t>
+      </w:r>
+      <w:proofErr w:type="gramStart"/>
+      <w:r>
+        <w:t>similar to</w:t>
+      </w:r>
+      <w:proofErr w:type="gramEnd"/>
+      <w:r>
+        <w:t xml:space="preserve"> cut that small track.</w:t>
+      </w:r>
+    </w:p>
+    <w:p>
+      <w:pPr>
+        <w:tabs>
+          <w:tab w:val="left" w:pos="1880"/>
+        </w:tabs>
+        <w:rPr>
+          <w:b/>
+          <w:bCs/>
+        </w:rPr>
+      </w:pPr>
+    </w:p>
+    <w:p>
+      <w:pPr>
+        <w:tabs>
+          <w:tab w:val="left" w:pos="1880"/>
+        </w:tabs>
+        <w:rPr>
+          <w:b/>
+          <w:bCs/>
+        </w:rPr>
+      </w:pPr>
+      <w:r>
+        <w:rPr>
+          <w:b/>
+          <w:bCs/>
+        </w:rPr>
+        <w:t>Care should be exercised when cutting these tracks to ensure the board is not damaged by cutting too far, or too deep.</w:t>
+      </w:r>
+    </w:p>
+    <w:p>
+      <w:pPr>
+        <w:tabs>
+          <w:tab w:val="left" w:pos="1880"/>
+        </w:tabs>
+      </w:pPr>
+    </w:p>
+    <w:p>
+      <w:pPr>
+        <w:rPr>
+          <w:sz w:val="36"/>
+          <w:szCs w:val="36"/>
+        </w:rPr>
+      </w:pPr>
+      <w:r>
+        <w:rPr>
+          <w:sz w:val="36"/>
+          <w:szCs w:val="36"/>
+        </w:rPr>
+        <w:br w:type="page"/>
+      </w:r>
+    </w:p>
+    <w:p>
+      <w:pPr>
+        <w:tabs>
+          <w:tab w:val="left" w:pos="1880"/>
+        </w:tabs>
+        <w:rPr>
+          <w:sz w:val="36"/>
+          <w:szCs w:val="36"/>
+        </w:rPr>
+      </w:pPr>
+      <w:r>
+        <w:rPr>
+          <w:sz w:val="36"/>
+          <w:szCs w:val="36"/>
+        </w:rPr>
+        <w:lastRenderedPageBreak/>
+        <w:t>8</w:t>
+      </w:r>
+      <w:r>
+        <w:rPr>
+          <w:sz w:val="36"/>
+          <w:szCs w:val="36"/>
+        </w:rPr>
+        <w:t xml:space="preserve">. </w:t>
+      </w:r>
+      <w:r>
+        <w:rPr>
+          <w:sz w:val="36"/>
+          <w:szCs w:val="36"/>
+        </w:rPr>
+        <w:t>SD Card Connection</w:t>
       </w:r>
     </w:p>
     <w:p>
@@ -552,370 +1078,199 @@
           <w:szCs w:val="20"/>
           <w:lang w:eastAsia="en-GB"/>
         </w:rPr>
-        <w:t>JP1 &amp; JP2 are optional jumpers that allow the board to receive power via the FTDI module</w:t>
-      </w:r>
-      <w:r>
+        <w:t>The SPI SD Card header provided on the board is 5V and will require an Arduino-compatible SD card adapter with level 5V&lt;-&gt;3V3 conversion in order to operate. These are commonly available, and the pinout of the connected is designed to match them.</w:t>
+      </w:r>
+    </w:p>
+    <w:p>
+      <w:pPr>
         <w:rPr>
           <w:rFonts w:ascii="Arial" w:eastAsia="Times New Roman" w:hAnsi="Arial" w:cs="Arial"/>
+          <w:color w:val="000000"/>
+          <w:sz w:val="20"/>
+          <w:szCs w:val="20"/>
+          <w:lang w:eastAsia="en-GB"/>
+        </w:rPr>
+      </w:pPr>
+    </w:p>
+    <w:p>
+      <w:pPr>
+        <w:tabs>
+          <w:tab w:val="left" w:pos="1880"/>
+        </w:tabs>
+      </w:pPr>
+      <w:r>
+        <w:t>Attempting to use an SD card without an adapter, or with and adapter that does not have built-in level conversion, is likely to damage or destroy your SD card (and in rare cases may also damage your main board and connected peripherals).</w:t>
+      </w:r>
+    </w:p>
+    <w:p>
+      <w:pPr>
+        <w:tabs>
+          <w:tab w:val="left" w:pos="1880"/>
+        </w:tabs>
+        <w:rPr>
+          <w:sz w:val="36"/>
+          <w:szCs w:val="36"/>
+        </w:rPr>
+      </w:pPr>
+    </w:p>
+    <w:p>
+      <w:pPr>
+        <w:tabs>
+          <w:tab w:val="left" w:pos="1880"/>
+        </w:tabs>
+        <w:rPr>
+          <w:sz w:val="36"/>
+          <w:szCs w:val="36"/>
+        </w:rPr>
+      </w:pPr>
+      <w:r>
+        <w:rPr>
+          <w:sz w:val="36"/>
+          <w:szCs w:val="36"/>
+        </w:rPr>
+        <w:t>9</w:t>
+      </w:r>
+      <w:r>
+        <w:rPr>
+          <w:sz w:val="36"/>
+          <w:szCs w:val="36"/>
+        </w:rPr>
+        <w:t>. Compliance Notice</w:t>
+      </w:r>
+      <w:r>
+        <w:rPr>
+          <w:sz w:val="36"/>
+          <w:szCs w:val="36"/>
+        </w:rPr>
+        <w:t>s</w:t>
+      </w:r>
+    </w:p>
+    <w:p>
+      <w:pPr>
+        <w:tabs>
+          <w:tab w:val="left" w:pos="1880"/>
+        </w:tabs>
+      </w:pPr>
+    </w:p>
+    <w:p>
+      <w:pPr>
+        <w:tabs>
+          <w:tab w:val="left" w:pos="1880"/>
+        </w:tabs>
+        <w:jc w:val="both"/>
+        <w:rPr>
           <w:b/>
           <w:bCs/>
-          <w:color w:val="000000"/>
-          <w:sz w:val="20"/>
-          <w:szCs w:val="20"/>
-          <w:lang w:eastAsia="en-GB"/>
-        </w:rPr>
-        <w:t>.</w:t>
-      </w:r>
-      <w:r>
-        <w:rPr>
-          <w:rFonts w:ascii="Arial" w:eastAsia="Times New Roman" w:hAnsi="Arial" w:cs="Arial"/>
+          <w:sz w:val="20"/>
+          <w:szCs w:val="20"/>
+        </w:rPr>
+      </w:pPr>
+      <w:r>
+        <w:rPr>
           <w:b/>
           <w:bCs/>
-          <w:color w:val="000000"/>
-          <w:sz w:val="20"/>
-          <w:szCs w:val="20"/>
-          <w:lang w:eastAsia="en-GB"/>
-        </w:rPr>
-        <w:t xml:space="preserve"> Only one of these jumpers should be shorted at any given time, and it must only be shorted when the board is powered via the module. Connecting this jumper when external power is also connected, or shorting both jumpers at once, may damage your rosco_m68k, your FTDI module(s), power supply and any connected equipment.</w:t>
-      </w:r>
-      <w:r>
-        <w:rPr>
-          <w:rFonts w:ascii="Arial" w:eastAsia="Times New Roman" w:hAnsi="Arial" w:cs="Arial"/>
+          <w:sz w:val="20"/>
+          <w:szCs w:val="20"/>
+        </w:rPr>
+        <w:t>All information contained in the product documentation (herein and online) and any additional information and documentation (including this notice) is correct as far as possible at the time of writing. Errors &amp; omissions exempt.</w:t>
+      </w:r>
+    </w:p>
+    <w:p>
+      <w:pPr>
+        <w:tabs>
+          <w:tab w:val="left" w:pos="1880"/>
+        </w:tabs>
+        <w:jc w:val="both"/>
+        <w:rPr>
+          <w:sz w:val="20"/>
+          <w:szCs w:val="20"/>
+        </w:rPr>
+      </w:pPr>
+    </w:p>
+    <w:p>
+      <w:pPr>
+        <w:tabs>
+          <w:tab w:val="left" w:pos="1880"/>
+        </w:tabs>
+        <w:jc w:val="both"/>
+        <w:rPr>
+          <w:sz w:val="20"/>
+          <w:szCs w:val="20"/>
+        </w:rPr>
+      </w:pPr>
+      <w:r>
+        <w:rPr>
+          <w:sz w:val="20"/>
+          <w:szCs w:val="20"/>
+        </w:rPr>
+        <w:t>To achieve compliance with local regulations regarding electro-magnetic interference (both transmission and receipt) the product may need to be operated in a suitable grounded enclosure with appropriate application-specific shielding. The Really Old-School Company Limited neither specify not supply such enclosures and recommend that expert guidance be sought where an enclosure is to be used.</w:t>
+      </w:r>
+    </w:p>
+    <w:p>
+      <w:pPr>
+        <w:tabs>
+          <w:tab w:val="left" w:pos="1880"/>
+        </w:tabs>
+        <w:jc w:val="both"/>
+        <w:rPr>
+          <w:sz w:val="20"/>
+          <w:szCs w:val="20"/>
+        </w:rPr>
+      </w:pPr>
+    </w:p>
+    <w:p>
+      <w:pPr>
+        <w:tabs>
+          <w:tab w:val="left" w:pos="1880"/>
+        </w:tabs>
+        <w:jc w:val="both"/>
+        <w:rPr>
+          <w:sz w:val="20"/>
+          <w:szCs w:val="20"/>
+        </w:rPr>
+      </w:pPr>
+      <w:r>
+        <w:rPr>
+          <w:sz w:val="20"/>
+          <w:szCs w:val="20"/>
+        </w:rPr>
+        <w:t xml:space="preserve">The Really Old-School Company Limited does not authorize the use of any of its products in safety critical or life support applications where the failure or malfunction of the product can reasonably be expected to cause failure of the safety critical or life support system or to significantly affect its safety or effectiveness. This includes, but is not limited to, human life support, nuclear safety and control, air-traffic control, and vehicular control. </w:t>
+      </w:r>
+    </w:p>
+    <w:p>
+      <w:pPr>
+        <w:tabs>
+          <w:tab w:val="left" w:pos="1880"/>
+        </w:tabs>
+        <w:jc w:val="both"/>
+        <w:rPr>
+          <w:sz w:val="20"/>
+          <w:szCs w:val="20"/>
+        </w:rPr>
+      </w:pPr>
+    </w:p>
+    <w:p>
+      <w:pPr>
+        <w:tabs>
+          <w:tab w:val="left" w:pos="1880"/>
+        </w:tabs>
+        <w:jc w:val="both"/>
+        <w:rPr>
           <w:b/>
           <w:bCs/>
-          <w:color w:val="000000"/>
-          <w:sz w:val="20"/>
-          <w:szCs w:val="20"/>
-          <w:lang w:eastAsia="en-GB"/>
-        </w:rPr>
-        <w:t xml:space="preserve"> </w:t>
-      </w:r>
-    </w:p>
-    <w:p>
-      <w:pPr>
-        <w:rPr>
-          <w:rFonts w:ascii="Arial" w:eastAsia="Times New Roman" w:hAnsi="Arial" w:cs="Arial"/>
-          <w:color w:val="000000"/>
-          <w:sz w:val="20"/>
-          <w:szCs w:val="20"/>
-          <w:lang w:eastAsia="en-GB"/>
-        </w:rPr>
-      </w:pPr>
-    </w:p>
-    <w:p>
-      <w:pPr>
-        <w:tabs>
-          <w:tab w:val="left" w:pos="1880"/>
-        </w:tabs>
-      </w:pPr>
-      <w:r>
-        <w:t>Additionally, when powering the board via an FTDI module, you must ensure that the current requirements (No less than 500mA for the main board alone) are met. Where your computer or FTDI module are unable to supply the minimum current requirement, improper operation and (in rare cases) permanent damage may occur.</w:t>
-      </w:r>
-    </w:p>
-    <w:p>
-      <w:pPr>
-        <w:tabs>
-          <w:tab w:val="left" w:pos="1880"/>
-        </w:tabs>
-      </w:pPr>
-    </w:p>
-    <w:p>
-      <w:pPr>
-        <w:tabs>
-          <w:tab w:val="left" w:pos="1880"/>
-        </w:tabs>
-        <w:rPr>
-          <w:sz w:val="36"/>
-          <w:szCs w:val="36"/>
-        </w:rPr>
-      </w:pPr>
-      <w:r>
-        <w:rPr>
-          <w:sz w:val="36"/>
-          <w:szCs w:val="36"/>
-        </w:rPr>
-        <w:t>3</w:t>
-      </w:r>
-      <w:r>
-        <w:rPr>
-          <w:sz w:val="36"/>
-          <w:szCs w:val="36"/>
-        </w:rPr>
-        <w:t>. JP3 Jumper Setting</w:t>
-      </w:r>
-    </w:p>
-    <w:p>
-      <w:pPr>
-        <w:tabs>
-          <w:tab w:val="left" w:pos="1880"/>
-        </w:tabs>
-      </w:pPr>
-    </w:p>
-    <w:p>
-      <w:pPr>
-        <w:tabs>
-          <w:tab w:val="left" w:pos="1880"/>
-        </w:tabs>
-      </w:pPr>
-      <w:r>
-        <w:t>When shorted, JP3 is a hardware-enable for writing to the Flash ROMs. With this jumper shorted, special software (e.g., the firmware flash utility) will be able to write the ROMs and update your flash.</w:t>
-      </w:r>
-    </w:p>
-    <w:p>
-      <w:pPr>
-        <w:tabs>
-          <w:tab w:val="left" w:pos="1880"/>
-        </w:tabs>
-      </w:pPr>
-    </w:p>
-    <w:p>
-      <w:pPr>
-        <w:tabs>
-          <w:tab w:val="left" w:pos="1880"/>
-        </w:tabs>
-      </w:pPr>
-      <w:r>
-        <w:lastRenderedPageBreak/>
-        <w:t>Although software write prevention measures are also in place to prevent accidental writes, leaving this jumper open may give additional peace of mind that writes cannot occur.</w:t>
-      </w:r>
-    </w:p>
-    <w:p>
-      <w:pPr>
-        <w:tabs>
-          <w:tab w:val="left" w:pos="1880"/>
-        </w:tabs>
-        <w:rPr>
-          <w:sz w:val="36"/>
-          <w:szCs w:val="36"/>
-        </w:rPr>
-      </w:pPr>
-      <w:r>
-        <w:rPr>
-          <w:sz w:val="36"/>
-          <w:szCs w:val="36"/>
-        </w:rPr>
-        <w:t>4</w:t>
-      </w:r>
-      <w:r>
-        <w:rPr>
-          <w:sz w:val="36"/>
-          <w:szCs w:val="36"/>
-        </w:rPr>
-        <w:t>. JP4 Jumper Setting</w:t>
-      </w:r>
-    </w:p>
-    <w:p>
-      <w:pPr>
-        <w:tabs>
-          <w:tab w:val="left" w:pos="1880"/>
-        </w:tabs>
-      </w:pPr>
-    </w:p>
-    <w:p>
-      <w:pPr>
-        <w:tabs>
-          <w:tab w:val="left" w:pos="1880"/>
-        </w:tabs>
-      </w:pPr>
-      <w:r>
-        <w:t>When shorted, JP4 changes the behaviour of the mainboard with respect to expansion RAM space. This jumper is only needed where the board is to be used with a</w:t>
-      </w:r>
-      <w:r>
-        <w:t>n original</w:t>
-      </w:r>
-      <w:r>
-        <w:t xml:space="preserve"> rosco_m68k memory expansion board, and should be left open in all other configurations.</w:t>
-      </w:r>
-    </w:p>
-    <w:p>
-      <w:pPr>
-        <w:tabs>
-          <w:tab w:val="left" w:pos="1880"/>
-        </w:tabs>
-      </w:pPr>
-    </w:p>
-    <w:p>
-      <w:pPr>
-        <w:tabs>
-          <w:tab w:val="left" w:pos="1880"/>
-        </w:tabs>
-        <w:rPr>
-          <w:sz w:val="36"/>
-          <w:szCs w:val="36"/>
-        </w:rPr>
-      </w:pPr>
-      <w:r>
-        <w:rPr>
-          <w:sz w:val="36"/>
-          <w:szCs w:val="36"/>
-        </w:rPr>
-        <w:t>5</w:t>
-      </w:r>
-      <w:r>
-        <w:rPr>
-          <w:sz w:val="36"/>
-          <w:szCs w:val="36"/>
-        </w:rPr>
-        <w:t xml:space="preserve">. </w:t>
-      </w:r>
-      <w:r>
-        <w:rPr>
-          <w:sz w:val="36"/>
-          <w:szCs w:val="36"/>
-        </w:rPr>
-        <w:t>SD Card Connection</w:t>
-      </w:r>
-    </w:p>
-    <w:p>
-      <w:pPr>
-        <w:tabs>
-          <w:tab w:val="left" w:pos="1880"/>
-        </w:tabs>
-      </w:pPr>
-    </w:p>
-    <w:p>
-      <w:pPr>
-        <w:rPr>
-          <w:rFonts w:ascii="Arial" w:eastAsia="Times New Roman" w:hAnsi="Arial" w:cs="Arial"/>
+          <w:sz w:val="20"/>
+          <w:szCs w:val="20"/>
+        </w:rPr>
+      </w:pPr>
+      <w:r>
+        <w:rPr>
           <w:b/>
           <w:bCs/>
-          <w:color w:val="000000"/>
-          <w:sz w:val="20"/>
-          <w:szCs w:val="20"/>
-          <w:lang w:eastAsia="en-GB"/>
-        </w:rPr>
-      </w:pPr>
-      <w:r>
-        <w:rPr>
-          <w:rFonts w:ascii="Arial" w:eastAsia="Times New Roman" w:hAnsi="Arial" w:cs="Arial"/>
-          <w:b/>
-          <w:bCs/>
-          <w:color w:val="000000"/>
-          <w:sz w:val="20"/>
-          <w:szCs w:val="20"/>
-          <w:lang w:eastAsia="en-GB"/>
-        </w:rPr>
-        <w:t>The SPI SD Card header provided on the board is 5V and will require an Arduino-compatible SD card adapter with level 5V&lt;-&gt;3V3 conversion in order to operate. These are commonly available, and the pinout of the connected is designed to match them.</w:t>
-      </w:r>
-    </w:p>
-    <w:p>
-      <w:pPr>
-        <w:rPr>
-          <w:rFonts w:ascii="Arial" w:eastAsia="Times New Roman" w:hAnsi="Arial" w:cs="Arial"/>
-          <w:color w:val="000000"/>
-          <w:sz w:val="20"/>
-          <w:szCs w:val="20"/>
-          <w:lang w:eastAsia="en-GB"/>
-        </w:rPr>
-      </w:pPr>
-    </w:p>
-    <w:p>
-      <w:pPr>
-        <w:tabs>
-          <w:tab w:val="left" w:pos="1880"/>
-        </w:tabs>
-      </w:pPr>
-      <w:r>
-        <w:t>Attempting to use an SD card without an adapter, or with and adapter that does not have built-in level conversion, is likely to damage or destroy your SD card (and in rare cases may also damage your main board and connected peripherals).</w:t>
-      </w:r>
-    </w:p>
-    <w:p>
-      <w:pPr>
-        <w:tabs>
-          <w:tab w:val="left" w:pos="1880"/>
-        </w:tabs>
-      </w:pPr>
-    </w:p>
-    <w:p>
-      <w:pPr>
-        <w:tabs>
-          <w:tab w:val="left" w:pos="1880"/>
-        </w:tabs>
-        <w:rPr>
-          <w:sz w:val="36"/>
-          <w:szCs w:val="36"/>
-        </w:rPr>
-      </w:pPr>
-      <w:r>
-        <w:rPr>
-          <w:sz w:val="36"/>
-          <w:szCs w:val="36"/>
-        </w:rPr>
-        <w:t>6. IC Sockets</w:t>
-      </w:r>
-    </w:p>
-    <w:p>
-      <w:pPr>
-        <w:tabs>
-          <w:tab w:val="left" w:pos="1880"/>
-        </w:tabs>
-      </w:pPr>
-    </w:p>
-    <w:p>
-      <w:pPr>
-        <w:tabs>
-          <w:tab w:val="left" w:pos="1880"/>
-        </w:tabs>
-      </w:pPr>
-      <w:r>
-        <w:t xml:space="preserve">As standard, sockets are provided for all reprogrammable logic and ROM chips, since it’s possible you’ll want to remove and replace these for reprogramming. We do not supply sockets for other ICs – however should you wish to socket them you will find appropriate sockets available </w:t>
-      </w:r>
-      <w:r>
-        <w:t xml:space="preserve">from </w:t>
-      </w:r>
-      <w:r>
-        <w:t>your electronic component distributor.</w:t>
-      </w:r>
-    </w:p>
-    <w:p>
-      <w:pPr>
-        <w:tabs>
-          <w:tab w:val="left" w:pos="1880"/>
-        </w:tabs>
-        <w:rPr>
-          <w:sz w:val="36"/>
-          <w:szCs w:val="36"/>
-        </w:rPr>
-      </w:pPr>
-    </w:p>
-    <w:p>
-      <w:pPr>
-        <w:tabs>
-          <w:tab w:val="left" w:pos="1880"/>
-        </w:tabs>
-        <w:rPr>
-          <w:sz w:val="36"/>
-          <w:szCs w:val="36"/>
-        </w:rPr>
-      </w:pPr>
-      <w:r>
-        <w:rPr>
-          <w:sz w:val="36"/>
-          <w:szCs w:val="36"/>
-        </w:rPr>
-        <w:t>7</w:t>
-      </w:r>
-      <w:r>
-        <w:rPr>
-          <w:sz w:val="36"/>
-          <w:szCs w:val="36"/>
-        </w:rPr>
-        <w:t>. Compliance Notice</w:t>
-      </w:r>
-      <w:r>
-        <w:rPr>
-          <w:sz w:val="36"/>
-          <w:szCs w:val="36"/>
-        </w:rPr>
-        <w:t>s</w:t>
-      </w:r>
-    </w:p>
-    <w:p>
-      <w:pPr>
-        <w:tabs>
-          <w:tab w:val="left" w:pos="1880"/>
-        </w:tabs>
-      </w:pPr>
+          <w:sz w:val="20"/>
+          <w:szCs w:val="20"/>
+        </w:rPr>
+        <w:t xml:space="preserve">Products are not authorized for use in such applications under any circumstances. </w:t>
+      </w:r>
     </w:p>
     <w:p>
       <w:pPr>
@@ -924,21 +1279,10 @@
         </w:tabs>
         <w:jc w:val="both"/>
         <w:rPr>
-          <w:b/>
-          <w:bCs/>
-          <w:sz w:val="20"/>
-          <w:szCs w:val="20"/>
-        </w:rPr>
-      </w:pPr>
-      <w:r>
-        <w:rPr>
-          <w:b/>
-          <w:bCs/>
-          <w:sz w:val="20"/>
-          <w:szCs w:val="20"/>
-        </w:rPr>
-        <w:t>All information contained in the product documentation (herein and online) and any additional information and documentation (including this notice) is correct as far as possible at the time of writing. Errors &amp; omissions exempt.</w:t>
-      </w:r>
+          <w:sz w:val="20"/>
+          <w:szCs w:val="20"/>
+        </w:rPr>
+      </w:pPr>
     </w:p>
     <w:p>
       <w:pPr>
@@ -951,6 +1295,27 @@
           <w:szCs w:val="20"/>
         </w:rPr>
       </w:pPr>
+      <w:r>
+        <w:rPr>
+          <w:sz w:val="20"/>
+          <w:szCs w:val="20"/>
+        </w:rPr>
+        <w:t xml:space="preserve">All PCBs and components (other than the MC68010) we supply are compliant with </w:t>
+      </w:r>
+      <w:r>
+        <w:rPr>
+          <w:sz w:val="20"/>
+          <w:szCs w:val="20"/>
+        </w:rPr>
+        <w:t>Restriction of Hazardous Substances in Electrical and Electronic Equipment</w:t>
+      </w:r>
+      <w:r>
+        <w:rPr>
+          <w:sz w:val="20"/>
+          <w:szCs w:val="20"/>
+        </w:rPr>
+        <w:t xml:space="preserve"> (RoHS) regulations. </w:t>
+      </w:r>
     </w:p>
     <w:p>
       <w:pPr>
@@ -963,13 +1328,6 @@
           <w:szCs w:val="20"/>
         </w:rPr>
       </w:pPr>
-      <w:r>
-        <w:rPr>
-          <w:sz w:val="20"/>
-          <w:szCs w:val="20"/>
-        </w:rPr>
-        <w:t>To achieve compliance with local regulations regarding electro-magnetic interference (both transmission and receipt) the product may need to be operated in a suitable grounded enclosure with appropriate application-specific shielding. The Really Old-School Company Limited neither specify not supply such enclosures and recommend that expert guidance be sought where an enclosure is to be used.</w:t>
-      </w:r>
     </w:p>
     <w:p>
       <w:pPr>
@@ -982,6 +1340,13 @@
           <w:szCs w:val="20"/>
         </w:rPr>
       </w:pPr>
+      <w:r>
+        <w:rPr>
+          <w:sz w:val="20"/>
+          <w:szCs w:val="20"/>
+        </w:rPr>
+        <w:t xml:space="preserve">Legacy ICs (the CPU) may not be compliant with the modern regulation, and it is not feasible to make them so. </w:t>
+      </w:r>
     </w:p>
     <w:p>
       <w:pPr>
@@ -994,13 +1359,6 @@
           <w:szCs w:val="20"/>
         </w:rPr>
       </w:pPr>
-      <w:r>
-        <w:rPr>
-          <w:sz w:val="20"/>
-          <w:szCs w:val="20"/>
-        </w:rPr>
-        <w:t xml:space="preserve">The Really Old-School Company Limited does not authorize the use of any of its products in safety critical or life support applications where the failure or malfunction of the product can reasonably be expected to cause failure of the safety critical or life support system or to significantly affect its safety or effectiveness. This includes, but is not limited to, human life support, nuclear safety and control, air-traffic control, and vehicular control. </w:t>
-      </w:r>
     </w:p>
     <w:p>
       <w:pPr>
@@ -1013,6 +1371,13 @@
           <w:szCs w:val="20"/>
         </w:rPr>
       </w:pPr>
+      <w:r>
+        <w:rPr>
+          <w:sz w:val="20"/>
+          <w:szCs w:val="20"/>
+        </w:rPr>
+        <w:t xml:space="preserve">Compliance in finished kits you build will also depend on your choice of solder when building your board. </w:t>
+      </w:r>
     </w:p>
     <w:p>
       <w:pPr>
@@ -1021,21 +1386,10 @@
         </w:tabs>
         <w:jc w:val="both"/>
         <w:rPr>
-          <w:b/>
-          <w:bCs/>
-          <w:sz w:val="20"/>
-          <w:szCs w:val="20"/>
-        </w:rPr>
-      </w:pPr>
-      <w:r>
-        <w:rPr>
-          <w:b/>
-          <w:bCs/>
-          <w:sz w:val="20"/>
-          <w:szCs w:val="20"/>
-        </w:rPr>
-        <w:t xml:space="preserve">Products are not authorized for use in such applications under any circumstances. </w:t>
-      </w:r>
+          <w:sz w:val="20"/>
+          <w:szCs w:val="20"/>
+        </w:rPr>
+      </w:pPr>
     </w:p>
     <w:p>
       <w:pPr>
@@ -1043,125 +1397,6 @@
           <w:tab w:val="left" w:pos="1880"/>
         </w:tabs>
         <w:jc w:val="both"/>
-        <w:rPr>
-          <w:sz w:val="20"/>
-          <w:szCs w:val="20"/>
-        </w:rPr>
-      </w:pPr>
-    </w:p>
-    <w:p>
-      <w:pPr>
-        <w:tabs>
-          <w:tab w:val="left" w:pos="1880"/>
-        </w:tabs>
-        <w:jc w:val="both"/>
-        <w:rPr>
-          <w:sz w:val="20"/>
-          <w:szCs w:val="20"/>
-        </w:rPr>
-      </w:pPr>
-      <w:r>
-        <w:rPr>
-          <w:sz w:val="20"/>
-          <w:szCs w:val="20"/>
-        </w:rPr>
-        <w:t xml:space="preserve">All PCBs and components (other than the MC68010) we supply are compliant with </w:t>
-      </w:r>
-      <w:r>
-        <w:rPr>
-          <w:sz w:val="20"/>
-          <w:szCs w:val="20"/>
-        </w:rPr>
-        <w:t>Restriction of Hazardous Substances in Electrical and Electronic Equipment</w:t>
-      </w:r>
-      <w:r>
-        <w:rPr>
-          <w:sz w:val="20"/>
-          <w:szCs w:val="20"/>
-        </w:rPr>
-        <w:t xml:space="preserve"> (RoHS) regulations. </w:t>
-      </w:r>
-    </w:p>
-    <w:p>
-      <w:pPr>
-        <w:tabs>
-          <w:tab w:val="left" w:pos="1880"/>
-        </w:tabs>
-        <w:jc w:val="both"/>
-        <w:rPr>
-          <w:sz w:val="20"/>
-          <w:szCs w:val="20"/>
-        </w:rPr>
-      </w:pPr>
-    </w:p>
-    <w:p>
-      <w:pPr>
-        <w:tabs>
-          <w:tab w:val="left" w:pos="1880"/>
-        </w:tabs>
-        <w:jc w:val="both"/>
-        <w:rPr>
-          <w:sz w:val="20"/>
-          <w:szCs w:val="20"/>
-        </w:rPr>
-      </w:pPr>
-      <w:r>
-        <w:rPr>
-          <w:sz w:val="20"/>
-          <w:szCs w:val="20"/>
-        </w:rPr>
-        <w:t xml:space="preserve">Legacy ICs (the CPU) may not be compliant with the modern regulation, and it is not feasible to make them so. </w:t>
-      </w:r>
-    </w:p>
-    <w:p>
-      <w:pPr>
-        <w:tabs>
-          <w:tab w:val="left" w:pos="1880"/>
-        </w:tabs>
-        <w:jc w:val="both"/>
-        <w:rPr>
-          <w:sz w:val="20"/>
-          <w:szCs w:val="20"/>
-        </w:rPr>
-      </w:pPr>
-    </w:p>
-    <w:p>
-      <w:pPr>
-        <w:tabs>
-          <w:tab w:val="left" w:pos="1880"/>
-        </w:tabs>
-        <w:jc w:val="both"/>
-        <w:rPr>
-          <w:sz w:val="20"/>
-          <w:szCs w:val="20"/>
-        </w:rPr>
-      </w:pPr>
-      <w:r>
-        <w:rPr>
-          <w:sz w:val="20"/>
-          <w:szCs w:val="20"/>
-        </w:rPr>
-        <w:t xml:space="preserve">Compliance in finished kits you build will also depend on your choice of solder when building your board. </w:t>
-      </w:r>
-    </w:p>
-    <w:p>
-      <w:pPr>
-        <w:tabs>
-          <w:tab w:val="left" w:pos="1880"/>
-        </w:tabs>
-        <w:jc w:val="both"/>
-        <w:rPr>
-          <w:sz w:val="20"/>
-          <w:szCs w:val="20"/>
-        </w:rPr>
-      </w:pPr>
-    </w:p>
-    <w:p>
-      <w:pPr>
-        <w:tabs>
-          <w:tab w:val="left" w:pos="1880"/>
-        </w:tabs>
-        <w:jc w:val="both"/>
       </w:pPr>
       <w:r>
         <w:rPr>
@@ -1186,7 +1421,7 @@
       </w:r>
     </w:p>
     <w:sectPr>
-      <w:footerReference w:type="default" r:id="rId11"/>
+      <w:footerReference w:type="default" r:id="rId12"/>
       <w:pgSz w:w="11900" w:h="16840"/>
       <w:pgMar w:top="1440" w:right="1440" w:bottom="1440" w:left="1440" w:header="708" w:footer="708" w:gutter="0"/>
       <w:cols w:space="708"/>
@@ -1197,7 +1432,7 @@
 </file>
 
 <file path=word/endnotes.xml><?xml version="1.0" encoding="utf-8"?>
-<w:endnotes xmlns:wpc="http://schemas.microsoft.com/office/word/2010/wordprocessingCanvas" xmlns:cx="http://schemas.microsoft.com/office/drawing/2014/chartex" xmlns:cx1="http://schemas.microsoft.com/office/drawing/2015/9/8/chartex" xmlns:cx2="http://schemas.microsoft.com/office/drawing/2015/10/21/chartex" xmlns:cx3="http://schemas.microsoft.com/office/drawing/2016/5/9/chartex" xmlns:cx4="http://schemas.microsoft.com/office/drawing/2016/5/10/chartex" xmlns:cx5="http://schemas.microsoft.com/office/drawing/2016/5/11/chartex" xmlns:cx6="http://schemas.microsoft.com/office/drawing/2016/5/12/chartex" xmlns:cx7="http://schemas.microsoft.com/office/drawing/2016/5/13/chartex" xmlns:cx8="http://schemas.microsoft.com/office/drawing/2016/5/14/chartex" xmlns:mc="http://schemas.openxmlformats.org/markup-compatibility/2006" xmlns:aink="http://schemas.microsoft.com/office/drawing/2016/ink" xmlns:am3d="http://schemas.microsoft.com/office/drawing/2017/model3d" xmlns:o="urn:schemas-microsoft-com:office:office" xmlns:oel="http://schemas.microsoft.com/office/2019/extlst" xmlns:r="http://schemas.openxmlformats.org/officeDocument/2006/relationships" xmlns:m="http://schemas.openxmlformats.org/officeDocument/2006/math" xmlns:v="urn:schemas-microsoft-com:vml" xmlns:wp14="http://schemas.microsoft.com/office/word/2010/wordprocessingDrawing" xmlns:wp="http://schemas.openxmlformats.org/drawingml/2006/wordprocessingDrawing" xmlns:w10="urn:schemas-microsoft-com:office:word" xmlns:w="http://schemas.openxmlformats.org/wordprocessingml/2006/main" xmlns:w14="http://schemas.microsoft.com/office/word/2010/wordml" xmlns:w15="http://schemas.microsoft.com/office/word/2012/wordml" xmlns:w16cex="http://schemas.microsoft.com/office/word/2018/wordml/cex" xmlns:w16cid="http://schemas.microsoft.com/office/word/2016/wordml/cid" xmlns:w16="http://schemas.microsoft.com/office/word/2018/wordml" xmlns:w16sdtdh="http://schemas.microsoft.com/office/word/2020/wordml/sdtdatahash" xmlns:w16se="http://schemas.microsoft.com/office/word/2015/wordml/symex" xmlns:wpg="http://schemas.microsoft.com/office/word/2010/wordprocessingGroup" xmlns:wpi="http://schemas.microsoft.com/office/word/2010/wordprocessingInk" xmlns:wne="http://schemas.microsoft.com/office/word/2006/wordml" xmlns:wps="http://schemas.microsoft.com/office/word/2010/wordprocessingShape" mc:Ignorable="w14 w15 w16se w16cid w16 w16cex w16sdtdh wp14">
+<w:endnotes xmlns:wpc="http://schemas.microsoft.com/office/word/2010/wordprocessingCanvas" xmlns:cx="http://schemas.microsoft.com/office/drawing/2014/chartex" xmlns:cx1="http://schemas.microsoft.com/office/drawing/2015/9/8/chartex" xmlns:cx2="http://schemas.microsoft.com/office/drawing/2015/10/21/chartex" xmlns:cx3="http://schemas.microsoft.com/office/drawing/2016/5/9/chartex" xmlns:cx4="http://schemas.microsoft.com/office/drawing/2016/5/10/chartex" xmlns:cx5="http://schemas.microsoft.com/office/drawing/2016/5/11/chartex" xmlns:cx6="http://schemas.microsoft.com/office/drawing/2016/5/12/chartex" xmlns:cx7="http://schemas.microsoft.com/office/drawing/2016/5/13/chartex" xmlns:cx8="http://schemas.microsoft.com/office/drawing/2016/5/14/chartex" xmlns:mc="http://schemas.openxmlformats.org/markup-compatibility/2006" xmlns:aink="http://schemas.microsoft.com/office/drawing/2016/ink" xmlns:am3d="http://schemas.microsoft.com/office/drawing/2017/model3d" xmlns:o="urn:schemas-microsoft-com:office:office" xmlns:oel="http://schemas.microsoft.com/office/2019/extlst" xmlns:r="http://schemas.openxmlformats.org/officeDocument/2006/relationships" xmlns:m="http://schemas.openxmlformats.org/officeDocument/2006/math" xmlns:v="urn:schemas-microsoft-com:vml" xmlns:wp14="http://schemas.microsoft.com/office/word/2010/wordprocessingDrawing" xmlns:wp="http://schemas.openxmlformats.org/drawingml/2006/wordprocessingDrawing" xmlns:w10="urn:schemas-microsoft-com:office:word" xmlns:w="http://schemas.openxmlformats.org/wordprocessingml/2006/main" xmlns:w14="http://schemas.microsoft.com/office/word/2010/wordml" xmlns:w15="http://schemas.microsoft.com/office/word/2012/wordml" xmlns:w16cex="http://schemas.microsoft.com/office/word/2018/wordml/cex" xmlns:w16cid="http://schemas.microsoft.com/office/word/2016/wordml/cid" xmlns:w16="http://schemas.microsoft.com/office/word/2018/wordml" xmlns:w16du="http://schemas.microsoft.com/office/word/2023/wordml/word16du" xmlns:w16sdtdh="http://schemas.microsoft.com/office/word/2020/wordml/sdtdatahash" xmlns:w16se="http://schemas.microsoft.com/office/word/2015/wordml/symex" xmlns:wpg="http://schemas.microsoft.com/office/word/2010/wordprocessingGroup" xmlns:wpi="http://schemas.microsoft.com/office/word/2010/wordprocessingInk" xmlns:wne="http://schemas.microsoft.com/office/word/2006/wordml" xmlns:wps="http://schemas.microsoft.com/office/word/2010/wordprocessingShape" mc:Ignorable="w14 w15 w16se w16cid w16 w16cex w16sdtdh w16du wp14">
   <w:endnote w:type="separator" w:id="-1">
     <w:p>
       <w:r>
@@ -1216,7 +1451,7 @@
 </file>
 
 <file path=word/footer1.xml><?xml version="1.0" encoding="utf-8"?>
-<w:ftr xmlns:wpc="http://schemas.microsoft.com/office/word/2010/wordprocessingCanvas" xmlns:cx="http://schemas.microsoft.com/office/drawing/2014/chartex" xmlns:cx1="http://schemas.microsoft.com/office/drawing/2015/9/8/chartex" xmlns:cx2="http://schemas.microsoft.com/office/drawing/2015/10/21/chartex" xmlns:cx3="http://schemas.microsoft.com/office/drawing/2016/5/9/chartex" xmlns:cx4="http://schemas.microsoft.com/office/drawing/2016/5/10/chartex" xmlns:cx5="http://schemas.microsoft.com/office/drawing/2016/5/11/chartex" xmlns:cx6="http://schemas.microsoft.com/office/drawing/2016/5/12/chartex" xmlns:cx7="http://schemas.microsoft.com/office/drawing/2016/5/13/chartex" xmlns:cx8="http://schemas.microsoft.com/office/drawing/2016/5/14/chartex" xmlns:mc="http://schemas.openxmlformats.org/markup-compatibility/2006" xmlns:aink="http://schemas.microsoft.com/office/drawing/2016/ink" xmlns:am3d="http://schemas.microsoft.com/office/drawing/2017/model3d" xmlns:o="urn:schemas-microsoft-com:office:office" xmlns:oel="http://schemas.microsoft.com/office/2019/extlst" xmlns:r="http://schemas.openxmlformats.org/officeDocument/2006/relationships" xmlns:m="http://schemas.openxmlformats.org/officeDocument/2006/math" xmlns:v="urn:schemas-microsoft-com:vml" xmlns:wp14="http://schemas.microsoft.com/office/word/2010/wordprocessingDrawing" xmlns:wp="http://schemas.openxmlformats.org/drawingml/2006/wordprocessingDrawing" xmlns:w10="urn:schemas-microsoft-com:office:word" xmlns:w="http://schemas.openxmlformats.org/wordprocessingml/2006/main" xmlns:w14="http://schemas.microsoft.com/office/word/2010/wordml" xmlns:w15="http://schemas.microsoft.com/office/word/2012/wordml" xmlns:w16cex="http://schemas.microsoft.com/office/word/2018/wordml/cex" xmlns:w16cid="http://schemas.microsoft.com/office/word/2016/wordml/cid" xmlns:w16="http://schemas.microsoft.com/office/word/2018/wordml" xmlns:w16sdtdh="http://schemas.microsoft.com/office/word/2020/wordml/sdtdatahash" xmlns:w16se="http://schemas.microsoft.com/office/word/2015/wordml/symex" xmlns:wpg="http://schemas.microsoft.com/office/word/2010/wordprocessingGroup" xmlns:wpi="http://schemas.microsoft.com/office/word/2010/wordprocessingInk" xmlns:wne="http://schemas.microsoft.com/office/word/2006/wordml" xmlns:wps="http://schemas.microsoft.com/office/word/2010/wordprocessingShape" mc:Ignorable="w14 w15 w16se w16cid w16 w16cex w16sdtdh wp14">
+<w:ftr xmlns:wpc="http://schemas.microsoft.com/office/word/2010/wordprocessingCanvas" xmlns:cx="http://schemas.microsoft.com/office/drawing/2014/chartex" xmlns:cx1="http://schemas.microsoft.com/office/drawing/2015/9/8/chartex" xmlns:cx2="http://schemas.microsoft.com/office/drawing/2015/10/21/chartex" xmlns:cx3="http://schemas.microsoft.com/office/drawing/2016/5/9/chartex" xmlns:cx4="http://schemas.microsoft.com/office/drawing/2016/5/10/chartex" xmlns:cx5="http://schemas.microsoft.com/office/drawing/2016/5/11/chartex" xmlns:cx6="http://schemas.microsoft.com/office/drawing/2016/5/12/chartex" xmlns:cx7="http://schemas.microsoft.com/office/drawing/2016/5/13/chartex" xmlns:cx8="http://schemas.microsoft.com/office/drawing/2016/5/14/chartex" xmlns:mc="http://schemas.openxmlformats.org/markup-compatibility/2006" xmlns:aink="http://schemas.microsoft.com/office/drawing/2016/ink" xmlns:am3d="http://schemas.microsoft.com/office/drawing/2017/model3d" xmlns:o="urn:schemas-microsoft-com:office:office" xmlns:oel="http://schemas.microsoft.com/office/2019/extlst" xmlns:r="http://schemas.openxmlformats.org/officeDocument/2006/relationships" xmlns:m="http://schemas.openxmlformats.org/officeDocument/2006/math" xmlns:v="urn:schemas-microsoft-com:vml" xmlns:wp14="http://schemas.microsoft.com/office/word/2010/wordprocessingDrawing" xmlns:wp="http://schemas.openxmlformats.org/drawingml/2006/wordprocessingDrawing" xmlns:w10="urn:schemas-microsoft-com:office:word" xmlns:w="http://schemas.openxmlformats.org/wordprocessingml/2006/main" xmlns:w14="http://schemas.microsoft.com/office/word/2010/wordml" xmlns:w15="http://schemas.microsoft.com/office/word/2012/wordml" xmlns:w16cex="http://schemas.microsoft.com/office/word/2018/wordml/cex" xmlns:w16cid="http://schemas.microsoft.com/office/word/2016/wordml/cid" xmlns:w16="http://schemas.microsoft.com/office/word/2018/wordml" xmlns:w16du="http://schemas.microsoft.com/office/word/2023/wordml/word16du" xmlns:w16sdtdh="http://schemas.microsoft.com/office/word/2020/wordml/sdtdatahash" xmlns:w16se="http://schemas.microsoft.com/office/word/2015/wordml/symex" xmlns:wpg="http://schemas.microsoft.com/office/word/2010/wordprocessingGroup" xmlns:wpi="http://schemas.microsoft.com/office/word/2010/wordprocessingInk" xmlns:wne="http://schemas.microsoft.com/office/word/2006/wordml" xmlns:wps="http://schemas.microsoft.com/office/word/2010/wordprocessingShape" mc:Ignorable="w14 w15 w16se w16cid w16 w16cex w16sdtdh w16du wp14">
   <w:p>
     <w:pPr>
       <w:pStyle w:val="Footer"/>
@@ -1264,7 +1499,14 @@
         <w:sz w:val="16"/>
         <w:szCs w:val="16"/>
       </w:rPr>
-      <w:t>May 2024</w:t>
+      <w:t xml:space="preserve">Sept </w:t>
+    </w:r>
+    <w:r>
+      <w:rPr>
+        <w:sz w:val="16"/>
+        <w:szCs w:val="16"/>
+      </w:rPr>
+      <w:t>2024</w:t>
     </w:r>
     <w:r>
       <w:rPr>
@@ -1278,7 +1520,7 @@
 </file>
 
 <file path=word/footnotes.xml><?xml version="1.0" encoding="utf-8"?>
-<w:footnotes xmlns:wpc="http://schemas.microsoft.com/office/word/2010/wordprocessingCanvas" xmlns:cx="http://schemas.microsoft.com/office/drawing/2014/chartex" xmlns:cx1="http://schemas.microsoft.com/office/drawing/2015/9/8/chartex" xmlns:cx2="http://schemas.microsoft.com/office/drawing/2015/10/21/chartex" xmlns:cx3="http://schemas.microsoft.com/office/drawing/2016/5/9/chartex" xmlns:cx4="http://schemas.microsoft.com/office/drawing/2016/5/10/chartex" xmlns:cx5="http://schemas.microsoft.com/office/drawing/2016/5/11/chartex" xmlns:cx6="http://schemas.microsoft.com/office/drawing/2016/5/12/chartex" xmlns:cx7="http://schemas.microsoft.com/office/drawing/2016/5/13/chartex" xmlns:cx8="http://schemas.microsoft.com/office/drawing/2016/5/14/chartex" xmlns:mc="http://schemas.openxmlformats.org/markup-compatibility/2006" xmlns:aink="http://schemas.microsoft.com/office/drawing/2016/ink" xmlns:am3d="http://schemas.microsoft.com/office/drawing/2017/model3d" xmlns:o="urn:schemas-microsoft-com:office:office" xmlns:oel="http://schemas.microsoft.com/office/2019/extlst" xmlns:r="http://schemas.openxmlformats.org/officeDocument/2006/relationships" xmlns:m="http://schemas.openxmlformats.org/officeDocument/2006/math" xmlns:v="urn:schemas-microsoft-com:vml" xmlns:wp14="http://schemas.microsoft.com/office/word/2010/wordprocessingDrawing" xmlns:wp="http://schemas.openxmlformats.org/drawingml/2006/wordprocessingDrawing" xmlns:w10="urn:schemas-microsoft-com:office:word" xmlns:w="http://schemas.openxmlformats.org/wordprocessingml/2006/main" xmlns:w14="http://schemas.microsoft.com/office/word/2010/wordml" xmlns:w15="http://schemas.microsoft.com/office/word/2012/wordml" xmlns:w16cex="http://schemas.microsoft.com/office/word/2018/wordml/cex" xmlns:w16cid="http://schemas.microsoft.com/office/word/2016/wordml/cid" xmlns:w16="http://schemas.microsoft.com/office/word/2018/wordml" xmlns:w16sdtdh="http://schemas.microsoft.com/office/word/2020/wordml/sdtdatahash" xmlns:w16se="http://schemas.microsoft.com/office/word/2015/wordml/symex" xmlns:wpg="http://schemas.microsoft.com/office/word/2010/wordprocessingGroup" xmlns:wpi="http://schemas.microsoft.com/office/word/2010/wordprocessingInk" xmlns:wne="http://schemas.microsoft.com/office/word/2006/wordml" xmlns:wps="http://schemas.microsoft.com/office/word/2010/wordprocessingShape" mc:Ignorable="w14 w15 w16se w16cid w16 w16cex w16sdtdh wp14">
+<w:footnotes xmlns:wpc="http://schemas.microsoft.com/office/word/2010/wordprocessingCanvas" xmlns:cx="http://schemas.microsoft.com/office/drawing/2014/chartex" xmlns:cx1="http://schemas.microsoft.com/office/drawing/2015/9/8/chartex" xmlns:cx2="http://schemas.microsoft.com/office/drawing/2015/10/21/chartex" xmlns:cx3="http://schemas.microsoft.com/office/drawing/2016/5/9/chartex" xmlns:cx4="http://schemas.microsoft.com/office/drawing/2016/5/10/chartex" xmlns:cx5="http://schemas.microsoft.com/office/drawing/2016/5/11/chartex" xmlns:cx6="http://schemas.microsoft.com/office/drawing/2016/5/12/chartex" xmlns:cx7="http://schemas.microsoft.com/office/drawing/2016/5/13/chartex" xmlns:cx8="http://schemas.microsoft.com/office/drawing/2016/5/14/chartex" xmlns:mc="http://schemas.openxmlformats.org/markup-compatibility/2006" xmlns:aink="http://schemas.microsoft.com/office/drawing/2016/ink" xmlns:am3d="http://schemas.microsoft.com/office/drawing/2017/model3d" xmlns:o="urn:schemas-microsoft-com:office:office" xmlns:oel="http://schemas.microsoft.com/office/2019/extlst" xmlns:r="http://schemas.openxmlformats.org/officeDocument/2006/relationships" xmlns:m="http://schemas.openxmlformats.org/officeDocument/2006/math" xmlns:v="urn:schemas-microsoft-com:vml" xmlns:wp14="http://schemas.microsoft.com/office/word/2010/wordprocessingDrawing" xmlns:wp="http://schemas.openxmlformats.org/drawingml/2006/wordprocessingDrawing" xmlns:w10="urn:schemas-microsoft-com:office:word" xmlns:w="http://schemas.openxmlformats.org/wordprocessingml/2006/main" xmlns:w14="http://schemas.microsoft.com/office/word/2010/wordml" xmlns:w15="http://schemas.microsoft.com/office/word/2012/wordml" xmlns:w16cex="http://schemas.microsoft.com/office/word/2018/wordml/cex" xmlns:w16cid="http://schemas.microsoft.com/office/word/2016/wordml/cid" xmlns:w16="http://schemas.microsoft.com/office/word/2018/wordml" xmlns:w16du="http://schemas.microsoft.com/office/word/2023/wordml/word16du" xmlns:w16sdtdh="http://schemas.microsoft.com/office/word/2020/wordml/sdtdatahash" xmlns:w16se="http://schemas.microsoft.com/office/word/2015/wordml/symex" xmlns:wpg="http://schemas.microsoft.com/office/word/2010/wordprocessingGroup" xmlns:wpi="http://schemas.microsoft.com/office/word/2010/wordprocessingInk" xmlns:wne="http://schemas.microsoft.com/office/word/2006/wordml" xmlns:wps="http://schemas.microsoft.com/office/word/2010/wordprocessingShape" mc:Ignorable="w14 w15 w16se w16cid w16 w16cex w16sdtdh w16du wp14">
   <w:footnote w:type="separator" w:id="-1">
     <w:p>
       <w:r>
@@ -1297,7 +1539,7 @@
 </file>
 
 <file path=word/numbering.xml><?xml version="1.0" encoding="utf-8"?>
-<w:numbering xmlns:wpc="http://schemas.microsoft.com/office/word/2010/wordprocessingCanvas" xmlns:cx="http://schemas.microsoft.com/office/drawing/2014/chartex" xmlns:cx1="http://schemas.microsoft.com/office/drawing/2015/9/8/chartex" xmlns:cx2="http://schemas.microsoft.com/office/drawing/2015/10/21/chartex" xmlns:cx3="http://schemas.microsoft.com/office/drawing/2016/5/9/chartex" xmlns:cx4="http://schemas.microsoft.com/office/drawing/2016/5/10/chartex" xmlns:cx5="http://schemas.microsoft.com/office/drawing/2016/5/11/chartex" xmlns:cx6="http://schemas.microsoft.com/office/drawing/2016/5/12/chartex" xmlns:cx7="http://schemas.microsoft.com/office/drawing/2016/5/13/chartex" xmlns:cx8="http://schemas.microsoft.com/office/drawing/2016/5/14/chartex" xmlns:mc="http://schemas.openxmlformats.org/markup-compatibility/2006" xmlns:aink="http://schemas.microsoft.com/office/drawing/2016/ink" xmlns:am3d="http://schemas.microsoft.com/office/drawing/2017/model3d" xmlns:o="urn:schemas-microsoft-com:office:office" xmlns:oel="http://schemas.microsoft.com/office/2019/extlst" xmlns:r="http://schemas.openxmlformats.org/officeDocument/2006/relationships" xmlns:m="http://schemas.openxmlformats.org/officeDocument/2006/math" xmlns:v="urn:schemas-microsoft-com:vml" xmlns:wp14="http://schemas.microsoft.com/office/word/2010/wordprocessingDrawing" xmlns:wp="http://schemas.openxmlformats.org/drawingml/2006/wordprocessingDrawing" xmlns:w10="urn:schemas-microsoft-com:office:word" xmlns:w="http://schemas.openxmlformats.org/wordprocessingml/2006/main" xmlns:w14="http://schemas.microsoft.com/office/word/2010/wordml" xmlns:w15="http://schemas.microsoft.com/office/word/2012/wordml" xmlns:w16cex="http://schemas.microsoft.com/office/word/2018/wordml/cex" xmlns:w16cid="http://schemas.microsoft.com/office/word/2016/wordml/cid" xmlns:w16="http://schemas.microsoft.com/office/word/2018/wordml" xmlns:w16sdtdh="http://schemas.microsoft.com/office/word/2020/wordml/sdtdatahash" xmlns:w16se="http://schemas.microsoft.com/office/word/2015/wordml/symex" xmlns:wpg="http://schemas.microsoft.com/office/word/2010/wordprocessingGroup" xmlns:wpi="http://schemas.microsoft.com/office/word/2010/wordprocessingInk" xmlns:wne="http://schemas.microsoft.com/office/word/2006/wordml" xmlns:wps="http://schemas.microsoft.com/office/word/2010/wordprocessingShape" mc:Ignorable="w14 w15 w16se w16cid w16 w16cex w16sdtdh wp14">
+<w:numbering xmlns:wpc="http://schemas.microsoft.com/office/word/2010/wordprocessingCanvas" xmlns:cx="http://schemas.microsoft.com/office/drawing/2014/chartex" xmlns:cx1="http://schemas.microsoft.com/office/drawing/2015/9/8/chartex" xmlns:cx2="http://schemas.microsoft.com/office/drawing/2015/10/21/chartex" xmlns:cx3="http://schemas.microsoft.com/office/drawing/2016/5/9/chartex" xmlns:cx4="http://schemas.microsoft.com/office/drawing/2016/5/10/chartex" xmlns:cx5="http://schemas.microsoft.com/office/drawing/2016/5/11/chartex" xmlns:cx6="http://schemas.microsoft.com/office/drawing/2016/5/12/chartex" xmlns:cx7="http://schemas.microsoft.com/office/drawing/2016/5/13/chartex" xmlns:cx8="http://schemas.microsoft.com/office/drawing/2016/5/14/chartex" xmlns:mc="http://schemas.openxmlformats.org/markup-compatibility/2006" xmlns:aink="http://schemas.microsoft.com/office/drawing/2016/ink" xmlns:am3d="http://schemas.microsoft.com/office/drawing/2017/model3d" xmlns:o="urn:schemas-microsoft-com:office:office" xmlns:oel="http://schemas.microsoft.com/office/2019/extlst" xmlns:r="http://schemas.openxmlformats.org/officeDocument/2006/relationships" xmlns:m="http://schemas.openxmlformats.org/officeDocument/2006/math" xmlns:v="urn:schemas-microsoft-com:vml" xmlns:wp14="http://schemas.microsoft.com/office/word/2010/wordprocessingDrawing" xmlns:wp="http://schemas.openxmlformats.org/drawingml/2006/wordprocessingDrawing" xmlns:w10="urn:schemas-microsoft-com:office:word" xmlns:w="http://schemas.openxmlformats.org/wordprocessingml/2006/main" xmlns:w14="http://schemas.microsoft.com/office/word/2010/wordml" xmlns:w15="http://schemas.microsoft.com/office/word/2012/wordml" xmlns:w16cex="http://schemas.microsoft.com/office/word/2018/wordml/cex" xmlns:w16cid="http://schemas.microsoft.com/office/word/2016/wordml/cid" xmlns:w16="http://schemas.microsoft.com/office/word/2018/wordml" xmlns:w16du="http://schemas.microsoft.com/office/word/2023/wordml/word16du" xmlns:w16sdtdh="http://schemas.microsoft.com/office/word/2020/wordml/sdtdatahash" xmlns:w16se="http://schemas.microsoft.com/office/word/2015/wordml/symex" xmlns:wpg="http://schemas.microsoft.com/office/word/2010/wordprocessingGroup" xmlns:wpi="http://schemas.microsoft.com/office/word/2010/wordprocessingInk" xmlns:wne="http://schemas.microsoft.com/office/word/2006/wordml" xmlns:wps="http://schemas.microsoft.com/office/word/2010/wordprocessingShape" mc:Ignorable="w14 w15 w16se w16cid w16 w16cex w16sdtdh w16du wp14">
   <w:abstractNum w:abstractNumId="0" w15:restartNumberingAfterBreak="0">
     <w:nsid w:val="61A009A5"/>
     <w:multiLevelType w:val="hybridMultilevel"/>
@@ -1417,7 +1659,7 @@
 </file>
 
 <file path=word/styles.xml><?xml version="1.0" encoding="utf-8"?>
-<w:styles xmlns:mc="http://schemas.openxmlformats.org/markup-compatibility/2006" xmlns:r="http://schemas.openxmlformats.org/officeDocument/2006/relationships" xmlns:w="http://schemas.openxmlformats.org/wordprocessingml/2006/main" xmlns:w14="http://schemas.microsoft.com/office/word/2010/wordml" xmlns:w15="http://schemas.microsoft.com/office/word/2012/wordml" xmlns:w16cex="http://schemas.microsoft.com/office/word/2018/wordml/cex" xmlns:w16cid="http://schemas.microsoft.com/office/word/2016/wordml/cid" xmlns:w16="http://schemas.microsoft.com/office/word/2018/wordml" xmlns:w16sdtdh="http://schemas.microsoft.com/office/word/2020/wordml/sdtdatahash" xmlns:w16se="http://schemas.microsoft.com/office/word/2015/wordml/symex" mc:Ignorable="w14 w15 w16se w16cid w16 w16cex w16sdtdh">
+<w:styles xmlns:mc="http://schemas.openxmlformats.org/markup-compatibility/2006" xmlns:r="http://schemas.openxmlformats.org/officeDocument/2006/relationships" xmlns:w="http://schemas.openxmlformats.org/wordprocessingml/2006/main" xmlns:w14="http://schemas.microsoft.com/office/word/2010/wordml" xmlns:w15="http://schemas.microsoft.com/office/word/2012/wordml" xmlns:w16cex="http://schemas.microsoft.com/office/word/2018/wordml/cex" xmlns:w16cid="http://schemas.microsoft.com/office/word/2016/wordml/cid" xmlns:w16="http://schemas.microsoft.com/office/word/2018/wordml" xmlns:w16du="http://schemas.microsoft.com/office/word/2023/wordml/word16du" xmlns:w16sdtdh="http://schemas.microsoft.com/office/word/2020/wordml/sdtdatahash" xmlns:w16se="http://schemas.microsoft.com/office/word/2015/wordml/symex" mc:Ignorable="w14 w15 w16se w16cid w16 w16cex w16sdtdh w16du">
   <w:docDefaults>
     <w:rPrDefault>
       <w:rPr>

</xml_diff>